<commit_message>
Funcion de transferencia y DB G3
</commit_message>
<xml_diff>
--- a/G1/Semana 3/Representación de los sistemas.docx
+++ b/G1/Semana 3/Representación de los sistemas.docx
@@ -1848,15 +1848,7 @@
           <w:rFonts w:eastAsiaTheme="minorEastAsia"/>
           <w:lang w:val="es-CO"/>
         </w:rPr>
-        <w:t xml:space="preserve">Un sistema es estable si todas las partes reales de los polos </w:t>
-      </w:r>
-      <w:proofErr w:type="gramStart"/>
-      <w:r>
-        <w:rPr>
-          <w:rFonts w:eastAsiaTheme="minorEastAsia"/>
-          <w:lang w:val="es-CO"/>
-        </w:rPr>
-        <w:t xml:space="preserve">del </w:t>
+        <w:t xml:space="preserve">Un sistema es estable si todas las partes reales de los polos del </w:t>
       </w:r>
       <w:r>
         <w:rPr>
@@ -1865,7 +1857,6 @@
         </w:rPr>
         <w:t>mismo</w:t>
       </w:r>
-      <w:proofErr w:type="gramEnd"/>
       <w:r>
         <w:rPr>
           <w:rFonts w:eastAsiaTheme="minorEastAsia"/>
@@ -5764,7 +5755,7 @@
           <w:bCs/>
           <w:lang w:val="es-CO"/>
         </w:rPr>
-        <w:t>Ejemplos G2:</w:t>
+        <w:t>Ejemplo:</w:t>
       </w:r>
     </w:p>
     <w:p>
@@ -5966,6 +5957,28 @@
           <w:lang w:val="es-CO"/>
         </w:rPr>
       </w:pPr>
+    </w:p>
+    <w:p>
+      <w:pPr>
+        <w:jc w:val="both"/>
+        <w:rPr>
+          <w:rFonts w:eastAsiaTheme="minorEastAsia"/>
+          <w:b/>
+          <w:bCs/>
+          <w:lang w:val="es-CO"/>
+        </w:rPr>
+      </w:pPr>
+    </w:p>
+    <w:p>
+      <w:pPr>
+        <w:jc w:val="both"/>
+        <w:rPr>
+          <w:rFonts w:eastAsiaTheme="minorEastAsia"/>
+          <w:b/>
+          <w:bCs/>
+          <w:lang w:val="es-CO"/>
+        </w:rPr>
+      </w:pPr>
       <w:r>
         <w:rPr>
           <w:rFonts w:eastAsiaTheme="minorEastAsia"/>
@@ -5974,6 +5987,7 @@
           <w:noProof/>
           <w:lang w:val="es-CO"/>
         </w:rPr>
+        <w:lastRenderedPageBreak/>
         <mc:AlternateContent>
           <mc:Choice Requires="wps">
             <w:drawing>
@@ -6076,27 +6090,7 @@
           <w:bCs/>
           <w:lang w:val="es-CO"/>
         </w:rPr>
-        <w:t xml:space="preserve"> </w:t>
-      </w:r>
-      <w:proofErr w:type="gramStart"/>
-      <w:r>
-        <w:rPr>
-          <w:rFonts w:eastAsiaTheme="minorEastAsia"/>
-          <w:b/>
-          <w:bCs/>
-          <w:lang w:val="es-CO"/>
-        </w:rPr>
-        <w:t>y  posteriormente</w:t>
-      </w:r>
-      <w:proofErr w:type="gramEnd"/>
-      <w:r>
-        <w:rPr>
-          <w:rFonts w:eastAsiaTheme="minorEastAsia"/>
-          <w:b/>
-          <w:bCs/>
-          <w:lang w:val="es-CO"/>
-        </w:rPr>
-        <w:t xml:space="preserve"> 5</w:t>
+        <w:t xml:space="preserve"> y  posteriormente 5</w:t>
       </w:r>
     </w:p>
     <w:p>
@@ -6117,7 +6111,6 @@
           <w:noProof/>
           <w:lang w:val="es-CO"/>
         </w:rPr>
-        <w:lastRenderedPageBreak/>
         <w:drawing>
           <wp:inline distT="0" distB="0" distL="0" distR="0" wp14:anchorId="5A68AE3C" wp14:editId="12C12B1F">
             <wp:extent cx="2708031" cy="1608281"/>
@@ -6680,19 +6673,8 @@
           <w:bCs/>
           <w:lang w:val="es-CO"/>
         </w:rPr>
-        <w:t xml:space="preserve">4) Aplicamos de </w:t>
+        <w:t>4) Aplicamos de nuevo  5</w:t>
       </w:r>
-      <w:proofErr w:type="gramStart"/>
-      <w:r>
-        <w:rPr>
-          <w:rFonts w:eastAsiaTheme="minorEastAsia"/>
-          <w:b/>
-          <w:bCs/>
-          <w:lang w:val="es-CO"/>
-        </w:rPr>
-        <w:t>nuevo  5</w:t>
-      </w:r>
-      <w:proofErr w:type="gramEnd"/>
     </w:p>
     <w:p>
       <w:pPr>
@@ -7602,7 +7584,7 @@
           <w:bCs/>
           <w:lang w:val="es-CO"/>
         </w:rPr>
-        <w:t>Ejemplos G54:</w:t>
+        <w:t>Otro ejemplo:</w:t>
       </w:r>
     </w:p>
     <w:p>
@@ -8434,25 +8416,6 @@
           </m:f>
         </m:oMath>
       </m:oMathPara>
-    </w:p>
-    <w:p>
-      <w:pPr>
-        <w:pStyle w:val="Prrafodelista"/>
-        <w:jc w:val="center"/>
-        <w:rPr>
-          <w:b/>
-          <w:bCs/>
-          <w:lang w:val="es-CO"/>
-        </w:rPr>
-      </w:pPr>
-      <w:r>
-        <w:rPr>
-          <w:b/>
-          <w:bCs/>
-          <w:lang w:val="es-CO"/>
-        </w:rPr>
-        <w:t>---------------------------------Grupo 54---------------------------</w:t>
-      </w:r>
     </w:p>
     <w:p>
       <w:pPr>
@@ -13492,33 +13455,11 @@
           <w:rFonts w:eastAsiaTheme="minorEastAsia"/>
         </w:rPr>
       </w:pPr>
-      <w:proofErr w:type="spellStart"/>
       <w:r>
         <w:rPr>
           <w:rFonts w:eastAsiaTheme="minorEastAsia"/>
         </w:rPr>
-        <w:t>Seleccionar</w:t>
-      </w:r>
-      <w:proofErr w:type="spellEnd"/>
-      <w:r>
-        <w:rPr>
-          <w:rFonts w:eastAsiaTheme="minorEastAsia"/>
-        </w:rPr>
-        <w:t xml:space="preserve"> los </w:t>
-      </w:r>
-      <w:proofErr w:type="spellStart"/>
-      <w:r>
-        <w:rPr>
-          <w:rFonts w:eastAsiaTheme="minorEastAsia"/>
-        </w:rPr>
-        <w:t>estados</w:t>
-      </w:r>
-      <w:proofErr w:type="spellEnd"/>
-      <w:r>
-        <w:rPr>
-          <w:rFonts w:eastAsiaTheme="minorEastAsia"/>
-        </w:rPr>
-        <w:t>:</w:t>
+        <w:t>Seleccionar los estados:</w:t>
       </w:r>
     </w:p>
     <w:p>
@@ -13964,19 +13905,11 @@
           <w:rFonts w:eastAsiaTheme="minorEastAsia"/>
         </w:rPr>
       </w:pPr>
-      <w:proofErr w:type="spellStart"/>
       <w:r>
         <w:rPr>
           <w:rFonts w:eastAsiaTheme="minorEastAsia"/>
         </w:rPr>
-        <w:t>Seleccionar</w:t>
-      </w:r>
-      <w:proofErr w:type="spellEnd"/>
-      <w:r>
-        <w:rPr>
-          <w:rFonts w:eastAsiaTheme="minorEastAsia"/>
-        </w:rPr>
-        <w:t xml:space="preserve"> las entradas:</w:t>
+        <w:t>Seleccionar las entradas:</w:t>
       </w:r>
     </w:p>
     <w:p>
@@ -14009,21 +13942,7 @@
         <w:rPr>
           <w:rFonts w:eastAsiaTheme="minorEastAsia"/>
         </w:rPr>
-        <w:t xml:space="preserve">La </w:t>
-      </w:r>
-      <w:proofErr w:type="spellStart"/>
-      <w:r>
-        <w:rPr>
-          <w:rFonts w:eastAsiaTheme="minorEastAsia"/>
-        </w:rPr>
-        <w:t>salida</w:t>
-      </w:r>
-      <w:proofErr w:type="spellEnd"/>
-      <w:r>
-        <w:rPr>
-          <w:rFonts w:eastAsiaTheme="minorEastAsia"/>
-        </w:rPr>
-        <w:t>:</w:t>
+        <w:t>La salida:</w:t>
       </w:r>
     </w:p>
     <w:p>
@@ -14126,33 +14045,11 @@
           <w:rFonts w:eastAsiaTheme="minorEastAsia"/>
         </w:rPr>
       </w:pPr>
-      <w:proofErr w:type="spellStart"/>
       <w:r>
         <w:rPr>
           <w:rFonts w:eastAsiaTheme="minorEastAsia"/>
         </w:rPr>
-        <w:t>Derivar</w:t>
-      </w:r>
-      <w:proofErr w:type="spellEnd"/>
-      <w:r>
-        <w:rPr>
-          <w:rFonts w:eastAsiaTheme="minorEastAsia"/>
-        </w:rPr>
-        <w:t xml:space="preserve"> los </w:t>
-      </w:r>
-      <w:proofErr w:type="spellStart"/>
-      <w:r>
-        <w:rPr>
-          <w:rFonts w:eastAsiaTheme="minorEastAsia"/>
-        </w:rPr>
-        <w:t>estados</w:t>
-      </w:r>
-      <w:proofErr w:type="spellEnd"/>
-      <w:r>
-        <w:rPr>
-          <w:rFonts w:eastAsiaTheme="minorEastAsia"/>
-        </w:rPr>
-        <w:t>:</w:t>
+        <w:t>Derivar los estados:</w:t>
       </w:r>
     </w:p>
     <w:p>
@@ -17147,23 +17044,13 @@
           <w:bCs/>
         </w:rPr>
       </w:pPr>
-      <w:proofErr w:type="spellStart"/>
       <w:r>
         <w:rPr>
           <w:rFonts w:eastAsiaTheme="minorEastAsia"/>
           <w:b/>
           <w:bCs/>
         </w:rPr>
-        <w:t>Repaso</w:t>
-      </w:r>
-      <w:proofErr w:type="spellEnd"/>
-      <w:r>
-        <w:rPr>
-          <w:rFonts w:eastAsiaTheme="minorEastAsia"/>
-          <w:b/>
-          <w:bCs/>
-        </w:rPr>
-        <w:t>:</w:t>
+        <w:t>Repaso:</w:t>
       </w:r>
     </w:p>
     <w:p>
@@ -18019,33 +17906,11 @@
           <w:rFonts w:eastAsiaTheme="minorEastAsia"/>
         </w:rPr>
       </w:pPr>
-      <w:proofErr w:type="spellStart"/>
       <w:r>
         <w:rPr>
           <w:rFonts w:eastAsiaTheme="minorEastAsia"/>
         </w:rPr>
-        <w:t>Seleccionar</w:t>
-      </w:r>
-      <w:proofErr w:type="spellEnd"/>
-      <w:r>
-        <w:rPr>
-          <w:rFonts w:eastAsiaTheme="minorEastAsia"/>
-        </w:rPr>
-        <w:t xml:space="preserve"> los </w:t>
-      </w:r>
-      <w:proofErr w:type="spellStart"/>
-      <w:r>
-        <w:rPr>
-          <w:rFonts w:eastAsiaTheme="minorEastAsia"/>
-        </w:rPr>
-        <w:t>estados</w:t>
-      </w:r>
-      <w:proofErr w:type="spellEnd"/>
-      <w:r>
-        <w:rPr>
-          <w:rFonts w:eastAsiaTheme="minorEastAsia"/>
-        </w:rPr>
-        <w:t>:</w:t>
+        <w:t>Seleccionar los estados:</w:t>
       </w:r>
     </w:p>
     <w:p>
@@ -18207,19 +18072,11 @@
           <w:rFonts w:eastAsiaTheme="minorEastAsia"/>
         </w:rPr>
       </w:pPr>
-      <w:proofErr w:type="spellStart"/>
       <w:r>
         <w:rPr>
           <w:rFonts w:eastAsiaTheme="minorEastAsia"/>
         </w:rPr>
-        <w:t>Seleccionar</w:t>
-      </w:r>
-      <w:proofErr w:type="spellEnd"/>
-      <w:r>
-        <w:rPr>
-          <w:rFonts w:eastAsiaTheme="minorEastAsia"/>
-        </w:rPr>
-        <w:t xml:space="preserve"> las entradas:</w:t>
+        <w:t>Seleccionar las entradas:</w:t>
       </w:r>
     </w:p>
     <w:p>
@@ -18249,21 +18106,7 @@
         <w:rPr>
           <w:rFonts w:eastAsiaTheme="minorEastAsia"/>
         </w:rPr>
-        <w:t xml:space="preserve">La </w:t>
-      </w:r>
-      <w:proofErr w:type="spellStart"/>
-      <w:r>
-        <w:rPr>
-          <w:rFonts w:eastAsiaTheme="minorEastAsia"/>
-        </w:rPr>
-        <w:t>salida</w:t>
-      </w:r>
-      <w:proofErr w:type="spellEnd"/>
-      <w:r>
-        <w:rPr>
-          <w:rFonts w:eastAsiaTheme="minorEastAsia"/>
-        </w:rPr>
-        <w:t>:</w:t>
+        <w:t>La salida:</w:t>
       </w:r>
     </w:p>
     <w:p>
@@ -18372,33 +18215,11 @@
           <w:rFonts w:eastAsiaTheme="minorEastAsia"/>
         </w:rPr>
       </w:pPr>
-      <w:proofErr w:type="spellStart"/>
       <w:r>
         <w:rPr>
           <w:rFonts w:eastAsiaTheme="minorEastAsia"/>
         </w:rPr>
-        <w:t>Derivar</w:t>
-      </w:r>
-      <w:proofErr w:type="spellEnd"/>
-      <w:r>
-        <w:rPr>
-          <w:rFonts w:eastAsiaTheme="minorEastAsia"/>
-        </w:rPr>
-        <w:t xml:space="preserve"> los </w:t>
-      </w:r>
-      <w:proofErr w:type="spellStart"/>
-      <w:r>
-        <w:rPr>
-          <w:rFonts w:eastAsiaTheme="minorEastAsia"/>
-        </w:rPr>
-        <w:t>estados</w:t>
-      </w:r>
-      <w:proofErr w:type="spellEnd"/>
-      <w:r>
-        <w:rPr>
-          <w:rFonts w:eastAsiaTheme="minorEastAsia"/>
-        </w:rPr>
-        <w:t>:</w:t>
+        <w:t>Derivar los estados:</w:t>
       </w:r>
     </w:p>
     <w:p>

</xml_diff>

<commit_message>
Variables de estado G3
</commit_message>
<xml_diff>
--- a/G1/Semana 3/Representación de los sistemas.docx
+++ b/G1/Semana 3/Representación de los sistemas.docx
@@ -1423,31 +1423,6 @@
       <w:pPr>
         <w:jc w:val="both"/>
         <w:rPr>
-          <w:color w:val="FF0000"/>
-          <w:lang w:val="es-CO"/>
-        </w:rPr>
-      </w:pPr>
-      <w:r>
-        <w:rPr>
-          <w:color w:val="FF0000"/>
-          <w:lang w:val="es-CO"/>
-        </w:rPr>
-        <w:t>--------------------------aquí vamos----------------</w:t>
-      </w:r>
-    </w:p>
-    <w:p>
-      <w:pPr>
-        <w:jc w:val="center"/>
-        <w:rPr>
-          <w:rFonts w:eastAsiaTheme="minorEastAsia"/>
-          <w:lang w:val="es-CO"/>
-        </w:rPr>
-      </w:pPr>
-    </w:p>
-    <w:p>
-      <w:pPr>
-        <w:jc w:val="both"/>
-        <w:rPr>
           <w:rFonts w:eastAsiaTheme="minorEastAsia"/>
           <w:b/>
           <w:bCs/>
@@ -1890,8 +1865,6 @@
         <w:jc w:val="both"/>
         <w:rPr>
           <w:rFonts w:eastAsiaTheme="minorEastAsia"/>
-          <w:b/>
-          <w:bCs/>
           <w:lang w:val="es-CO"/>
         </w:rPr>
       </w:pPr>
@@ -1935,15 +1908,6 @@
           </wp:inline>
         </w:drawing>
       </w:r>
-    </w:p>
-    <w:p>
-      <w:pPr>
-        <w:jc w:val="both"/>
-        <w:rPr>
-          <w:rFonts w:eastAsiaTheme="minorEastAsia"/>
-          <w:lang w:val="es-CO"/>
-        </w:rPr>
-      </w:pPr>
       <w:r>
         <w:rPr>
           <w:rFonts w:eastAsiaTheme="minorEastAsia"/>
@@ -1963,7 +1927,6 @@
         <w:rPr>
           <w:lang w:val="es-CO"/>
         </w:rPr>
-        <w:lastRenderedPageBreak/>
         <w:t>Ceros</w:t>
       </w:r>
       <w:r>
@@ -1975,6 +1938,22 @@
     </w:p>
     <w:p>
       <w:pPr>
+        <w:jc w:val="both"/>
+        <w:rPr>
+          <w:lang w:val="es-CO"/>
+        </w:rPr>
+      </w:pPr>
+    </w:p>
+    <w:p>
+      <w:pPr>
+        <w:jc w:val="both"/>
+        <w:rPr>
+          <w:lang w:val="es-CO"/>
+        </w:rPr>
+      </w:pPr>
+    </w:p>
+    <w:p>
+      <w:pPr>
         <w:rPr>
           <w:b/>
           <w:bCs/>
@@ -1987,7 +1966,8 @@
           <w:bCs/>
           <w:lang w:val="es-CO"/>
         </w:rPr>
-        <w:t>Ejemplos G2:</w:t>
+        <w:lastRenderedPageBreak/>
+        <w:t>Ejemplos:</w:t>
       </w:r>
     </w:p>
     <w:p>
@@ -3134,14 +3114,31 @@
           <w:lang w:val="es-CO"/>
         </w:rPr>
       </w:pPr>
-      <w:r>
+    </w:p>
+    <w:p>
+      <w:pPr>
         <w:rPr>
           <w:b/>
           <w:bCs/>
           <w:lang w:val="es-CO"/>
         </w:rPr>
+      </w:pPr>
+      <w:r>
+        <w:rPr>
+          <w:b/>
+          <w:bCs/>
+          <w:lang w:val="es-CO"/>
+        </w:rPr>
         <w:lastRenderedPageBreak/>
-        <w:t>Ejemplos G54:</w:t>
+        <w:t>Otro e</w:t>
+      </w:r>
+      <w:r>
+        <w:rPr>
+          <w:b/>
+          <w:bCs/>
+          <w:lang w:val="es-CO"/>
+        </w:rPr>
+        <w:t>jemplo:</w:t>
       </w:r>
     </w:p>
     <w:p>
@@ -4319,12 +4316,53 @@
           <w:lang w:val="es-CO"/>
         </w:rPr>
       </w:pPr>
-      <w:r>
+    </w:p>
+    <w:p>
+      <w:pPr>
+        <w:jc w:val="both"/>
         <w:rPr>
           <w:b/>
           <w:bCs/>
           <w:lang w:val="es-CO"/>
         </w:rPr>
+      </w:pPr>
+    </w:p>
+    <w:p>
+      <w:pPr>
+        <w:jc w:val="both"/>
+        <w:rPr>
+          <w:b/>
+          <w:bCs/>
+          <w:lang w:val="es-CO"/>
+        </w:rPr>
+      </w:pPr>
+    </w:p>
+    <w:p>
+      <w:pPr>
+        <w:jc w:val="both"/>
+        <w:rPr>
+          <w:b/>
+          <w:bCs/>
+          <w:lang w:val="es-CO"/>
+        </w:rPr>
+      </w:pPr>
+    </w:p>
+    <w:p>
+      <w:pPr>
+        <w:jc w:val="both"/>
+        <w:rPr>
+          <w:b/>
+          <w:bCs/>
+          <w:lang w:val="es-CO"/>
+        </w:rPr>
+      </w:pPr>
+      <w:r>
+        <w:rPr>
+          <w:b/>
+          <w:bCs/>
+          <w:lang w:val="es-CO"/>
+        </w:rPr>
+        <w:lastRenderedPageBreak/>
         <w:t>Diagrama de bloques (DB):</w:t>
       </w:r>
     </w:p>
@@ -4367,7 +4405,6 @@
         <w:rPr>
           <w:noProof/>
         </w:rPr>
-        <w:lastRenderedPageBreak/>
         <w:drawing>
           <wp:inline distT="0" distB="0" distL="0" distR="0" wp14:anchorId="4A2C2C06" wp14:editId="1BA1B55A">
             <wp:extent cx="2286000" cy="1466850"/>
@@ -5987,7 +6024,6 @@
           <w:noProof/>
           <w:lang w:val="es-CO"/>
         </w:rPr>
-        <w:lastRenderedPageBreak/>
         <mc:AlternateContent>
           <mc:Choice Requires="wps">
             <w:drawing>
@@ -6451,11 +6487,486 @@
         <w:jc w:val="both"/>
         <w:rPr>
           <w:rFonts w:eastAsiaTheme="minorEastAsia"/>
-          <w:b/>
-          <w:bCs/>
           <w:lang w:val="es-CO"/>
         </w:rPr>
       </w:pPr>
+      <m:oMathPara>
+        <m:oMath>
+          <m:r>
+            <w:rPr>
+              <w:rFonts w:ascii="Cambria Math" w:hAnsi="Cambria Math"/>
+              <w:lang w:val="es-CO"/>
+            </w:rPr>
+            <m:t>G</m:t>
+          </m:r>
+          <m:d>
+            <m:dPr>
+              <m:ctrlPr>
+                <w:rPr>
+                  <w:rFonts w:ascii="Cambria Math" w:hAnsi="Cambria Math"/>
+                  <w:i/>
+                  <w:lang w:val="es-CO"/>
+                </w:rPr>
+              </m:ctrlPr>
+            </m:dPr>
+            <m:e>
+              <m:r>
+                <w:rPr>
+                  <w:rFonts w:ascii="Cambria Math" w:hAnsi="Cambria Math"/>
+                  <w:lang w:val="es-CO"/>
+                </w:rPr>
+                <m:t>s</m:t>
+              </m:r>
+            </m:e>
+          </m:d>
+          <m:r>
+            <w:rPr>
+              <w:rFonts w:ascii="Cambria Math" w:hAnsi="Cambria Math"/>
+              <w:lang w:val="es-CO"/>
+            </w:rPr>
+            <m:t>=</m:t>
+          </m:r>
+          <m:f>
+            <m:fPr>
+              <m:ctrlPr>
+                <w:rPr>
+                  <w:rFonts w:ascii="Cambria Math" w:hAnsi="Cambria Math"/>
+                  <w:i/>
+                  <w:lang w:val="es-CO"/>
+                </w:rPr>
+              </m:ctrlPr>
+            </m:fPr>
+            <m:num>
+              <m:r>
+                <w:rPr>
+                  <w:rFonts w:ascii="Cambria Math" w:hAnsi="Cambria Math"/>
+                  <w:lang w:val="es-CO"/>
+                </w:rPr>
+                <m:t>1</m:t>
+              </m:r>
+            </m:num>
+            <m:den>
+              <m:r>
+                <w:rPr>
+                  <w:rFonts w:ascii="Cambria Math" w:hAnsi="Cambria Math"/>
+                  <w:lang w:val="es-CO"/>
+                </w:rPr>
+                <m:t>s(</m:t>
+              </m:r>
+              <m:sSup>
+                <m:sSupPr>
+                  <m:ctrlPr>
+                    <w:rPr>
+                      <w:rFonts w:ascii="Cambria Math" w:hAnsi="Cambria Math"/>
+                      <w:i/>
+                      <w:lang w:val="es-CO"/>
+                    </w:rPr>
+                  </m:ctrlPr>
+                </m:sSupPr>
+                <m:e>
+                  <m:r>
+                    <w:rPr>
+                      <w:rFonts w:ascii="Cambria Math" w:hAnsi="Cambria Math"/>
+                      <w:lang w:val="es-CO"/>
+                    </w:rPr>
+                    <m:t>s</m:t>
+                  </m:r>
+                </m:e>
+                <m:sup>
+                  <m:r>
+                    <w:rPr>
+                      <w:rFonts w:ascii="Cambria Math" w:hAnsi="Cambria Math"/>
+                      <w:lang w:val="es-CO"/>
+                    </w:rPr>
+                    <m:t>2</m:t>
+                  </m:r>
+                </m:sup>
+              </m:sSup>
+              <m:r>
+                <w:rPr>
+                  <w:rFonts w:ascii="Cambria Math" w:hAnsi="Cambria Math"/>
+                  <w:lang w:val="es-CO"/>
+                </w:rPr>
+                <m:t>+9)</m:t>
+              </m:r>
+            </m:den>
+          </m:f>
+          <m:r>
+            <w:rPr>
+              <w:rFonts w:ascii="Cambria Math" w:hAnsi="Cambria Math"/>
+              <w:lang w:val="es-CO"/>
+            </w:rPr>
+            <m:t>=</m:t>
+          </m:r>
+          <m:f>
+            <m:fPr>
+              <m:ctrlPr>
+                <w:rPr>
+                  <w:rFonts w:ascii="Cambria Math" w:hAnsi="Cambria Math"/>
+                  <w:i/>
+                  <w:lang w:val="es-CO"/>
+                </w:rPr>
+              </m:ctrlPr>
+            </m:fPr>
+            <m:num>
+              <m:r>
+                <w:rPr>
+                  <w:rFonts w:ascii="Cambria Math" w:hAnsi="Cambria Math"/>
+                  <w:lang w:val="es-CO"/>
+                </w:rPr>
+                <m:t>A</m:t>
+              </m:r>
+              <m:d>
+                <m:dPr>
+                  <m:ctrlPr>
+                    <w:rPr>
+                      <w:rFonts w:ascii="Cambria Math" w:hAnsi="Cambria Math"/>
+                      <w:i/>
+                      <w:lang w:val="es-CO"/>
+                    </w:rPr>
+                  </m:ctrlPr>
+                </m:dPr>
+                <m:e>
+                  <m:r>
+                    <w:rPr>
+                      <w:rFonts w:ascii="Cambria Math" w:hAnsi="Cambria Math"/>
+                      <w:lang w:val="es-CO"/>
+                    </w:rPr>
+                    <m:t>s</m:t>
+                  </m:r>
+                </m:e>
+              </m:d>
+            </m:num>
+            <m:den>
+              <m:r>
+                <w:rPr>
+                  <w:rFonts w:ascii="Cambria Math" w:hAnsi="Cambria Math"/>
+                  <w:lang w:val="es-CO"/>
+                </w:rPr>
+                <m:t>B</m:t>
+              </m:r>
+              <m:d>
+                <m:dPr>
+                  <m:ctrlPr>
+                    <w:rPr>
+                      <w:rFonts w:ascii="Cambria Math" w:hAnsi="Cambria Math"/>
+                      <w:i/>
+                      <w:lang w:val="es-CO"/>
+                    </w:rPr>
+                  </m:ctrlPr>
+                </m:dPr>
+                <m:e>
+                  <m:r>
+                    <w:rPr>
+                      <w:rFonts w:ascii="Cambria Math" w:hAnsi="Cambria Math"/>
+                      <w:lang w:val="es-CO"/>
+                    </w:rPr>
+                    <m:t>s</m:t>
+                  </m:r>
+                </m:e>
+              </m:d>
+            </m:den>
+          </m:f>
+          <m:r>
+            <w:rPr>
+              <w:rFonts w:ascii="Cambria Math" w:eastAsiaTheme="minorEastAsia" w:hAnsi="Cambria Math"/>
+              <w:lang w:val="es-CO"/>
+            </w:rPr>
+            <m:t xml:space="preserve">, </m:t>
+          </m:r>
+          <m:r>
+            <w:rPr>
+              <w:rFonts w:ascii="Cambria Math" w:eastAsiaTheme="minorEastAsia" w:hAnsi="Cambria Math"/>
+              <w:lang w:val="es-CO"/>
+            </w:rPr>
+            <m:t xml:space="preserve">   </m:t>
+          </m:r>
+          <m:r>
+            <w:rPr>
+              <w:rFonts w:ascii="Cambria Math" w:hAnsi="Cambria Math"/>
+              <w:lang w:val="es-CO"/>
+            </w:rPr>
+            <m:t>H</m:t>
+          </m:r>
+          <m:d>
+            <m:dPr>
+              <m:ctrlPr>
+                <w:rPr>
+                  <w:rFonts w:ascii="Cambria Math" w:hAnsi="Cambria Math"/>
+                  <w:i/>
+                  <w:lang w:val="es-CO"/>
+                </w:rPr>
+              </m:ctrlPr>
+            </m:dPr>
+            <m:e>
+              <m:r>
+                <w:rPr>
+                  <w:rFonts w:ascii="Cambria Math" w:hAnsi="Cambria Math"/>
+                  <w:lang w:val="es-CO"/>
+                </w:rPr>
+                <m:t>s</m:t>
+              </m:r>
+            </m:e>
+          </m:d>
+          <m:r>
+            <w:rPr>
+              <w:rFonts w:ascii="Cambria Math" w:hAnsi="Cambria Math"/>
+              <w:lang w:val="es-CO"/>
+            </w:rPr>
+            <m:t>=</m:t>
+          </m:r>
+          <m:f>
+            <m:fPr>
+              <m:ctrlPr>
+                <w:rPr>
+                  <w:rFonts w:ascii="Cambria Math" w:hAnsi="Cambria Math"/>
+                  <w:i/>
+                  <w:lang w:val="es-CO"/>
+                </w:rPr>
+              </m:ctrlPr>
+            </m:fPr>
+            <m:num>
+              <m:r>
+                <w:rPr>
+                  <w:rFonts w:ascii="Cambria Math" w:hAnsi="Cambria Math"/>
+                  <w:lang w:val="es-CO"/>
+                </w:rPr>
+                <m:t>12</m:t>
+              </m:r>
+            </m:num>
+            <m:den>
+              <m:r>
+                <w:rPr>
+                  <w:rFonts w:ascii="Cambria Math" w:hAnsi="Cambria Math"/>
+                  <w:lang w:val="es-CO"/>
+                </w:rPr>
+                <m:t>1</m:t>
+              </m:r>
+            </m:den>
+          </m:f>
+          <m:r>
+            <w:rPr>
+              <w:rFonts w:ascii="Cambria Math" w:hAnsi="Cambria Math"/>
+              <w:lang w:val="es-CO"/>
+            </w:rPr>
+            <m:t>=</m:t>
+          </m:r>
+          <m:f>
+            <m:fPr>
+              <m:ctrlPr>
+                <w:rPr>
+                  <w:rFonts w:ascii="Cambria Math" w:hAnsi="Cambria Math"/>
+                  <w:i/>
+                  <w:lang w:val="es-CO"/>
+                </w:rPr>
+              </m:ctrlPr>
+            </m:fPr>
+            <m:num>
+              <m:r>
+                <w:rPr>
+                  <w:rFonts w:ascii="Cambria Math" w:hAnsi="Cambria Math"/>
+                  <w:lang w:val="es-CO"/>
+                </w:rPr>
+                <m:t>C</m:t>
+              </m:r>
+              <m:d>
+                <m:dPr>
+                  <m:ctrlPr>
+                    <w:rPr>
+                      <w:rFonts w:ascii="Cambria Math" w:hAnsi="Cambria Math"/>
+                      <w:i/>
+                      <w:lang w:val="es-CO"/>
+                    </w:rPr>
+                  </m:ctrlPr>
+                </m:dPr>
+                <m:e>
+                  <m:r>
+                    <w:rPr>
+                      <w:rFonts w:ascii="Cambria Math" w:hAnsi="Cambria Math"/>
+                      <w:lang w:val="es-CO"/>
+                    </w:rPr>
+                    <m:t>s</m:t>
+                  </m:r>
+                </m:e>
+              </m:d>
+            </m:num>
+            <m:den>
+              <m:r>
+                <w:rPr>
+                  <w:rFonts w:ascii="Cambria Math" w:hAnsi="Cambria Math"/>
+                  <w:lang w:val="es-CO"/>
+                </w:rPr>
+                <m:t>D</m:t>
+              </m:r>
+              <m:d>
+                <m:dPr>
+                  <m:ctrlPr>
+                    <w:rPr>
+                      <w:rFonts w:ascii="Cambria Math" w:hAnsi="Cambria Math"/>
+                      <w:i/>
+                      <w:lang w:val="es-CO"/>
+                    </w:rPr>
+                  </m:ctrlPr>
+                </m:dPr>
+                <m:e>
+                  <m:r>
+                    <w:rPr>
+                      <w:rFonts w:ascii="Cambria Math" w:hAnsi="Cambria Math"/>
+                      <w:lang w:val="es-CO"/>
+                    </w:rPr>
+                    <m:t>s</m:t>
+                  </m:r>
+                </m:e>
+              </m:d>
+            </m:den>
+          </m:f>
+        </m:oMath>
+      </m:oMathPara>
+    </w:p>
+    <w:p>
+      <w:pPr>
+        <w:jc w:val="both"/>
+        <w:rPr>
+          <w:rFonts w:eastAsiaTheme="minorEastAsia"/>
+          <w:lang w:val="es-CO"/>
+        </w:rPr>
+      </w:pPr>
+      <m:oMathPara>
+        <m:oMath>
+          <m:borderBox>
+            <m:borderBoxPr>
+              <m:ctrlPr>
+                <w:rPr>
+                  <w:rFonts w:ascii="Cambria Math" w:hAnsi="Cambria Math"/>
+                  <w:i/>
+                  <w:lang w:val="es-CO"/>
+                </w:rPr>
+              </m:ctrlPr>
+            </m:borderBoxPr>
+            <m:e>
+              <m:r>
+                <w:rPr>
+                  <w:rFonts w:ascii="Cambria Math" w:hAnsi="Cambria Math"/>
+                  <w:lang w:val="es-CO"/>
+                </w:rPr>
+                <m:t>T</m:t>
+              </m:r>
+              <m:d>
+                <m:dPr>
+                  <m:ctrlPr>
+                    <w:rPr>
+                      <w:rFonts w:ascii="Cambria Math" w:hAnsi="Cambria Math"/>
+                      <w:i/>
+                      <w:lang w:val="es-CO"/>
+                    </w:rPr>
+                  </m:ctrlPr>
+                </m:dPr>
+                <m:e>
+                  <m:r>
+                    <w:rPr>
+                      <w:rFonts w:ascii="Cambria Math" w:hAnsi="Cambria Math"/>
+                      <w:lang w:val="es-CO"/>
+                    </w:rPr>
+                    <m:t>s</m:t>
+                  </m:r>
+                </m:e>
+              </m:d>
+              <m:r>
+                <w:rPr>
+                  <w:rFonts w:ascii="Cambria Math" w:hAnsi="Cambria Math"/>
+                  <w:lang w:val="es-CO"/>
+                </w:rPr>
+                <m:t>=</m:t>
+              </m:r>
+              <m:f>
+                <m:fPr>
+                  <m:ctrlPr>
+                    <w:rPr>
+                      <w:rFonts w:ascii="Cambria Math" w:hAnsi="Cambria Math"/>
+                      <w:i/>
+                      <w:lang w:val="es-CO"/>
+                    </w:rPr>
+                  </m:ctrlPr>
+                </m:fPr>
+                <m:num>
+                  <m:r>
+                    <w:rPr>
+                      <w:rFonts w:ascii="Cambria Math" w:hAnsi="Cambria Math"/>
+                      <w:lang w:val="es-CO"/>
+                    </w:rPr>
+                    <m:t>1</m:t>
+                  </m:r>
+                </m:num>
+                <m:den>
+                  <m:r>
+                    <w:rPr>
+                      <w:rFonts w:ascii="Cambria Math" w:hAnsi="Cambria Math"/>
+                      <w:lang w:val="es-CO"/>
+                    </w:rPr>
+                    <m:t>s</m:t>
+                  </m:r>
+                  <m:d>
+                    <m:dPr>
+                      <m:ctrlPr>
+                        <w:rPr>
+                          <w:rFonts w:ascii="Cambria Math" w:hAnsi="Cambria Math"/>
+                          <w:i/>
+                          <w:lang w:val="es-CO"/>
+                        </w:rPr>
+                      </m:ctrlPr>
+                    </m:dPr>
+                    <m:e>
+                      <m:sSup>
+                        <m:sSupPr>
+                          <m:ctrlPr>
+                            <w:rPr>
+                              <w:rFonts w:ascii="Cambria Math" w:hAnsi="Cambria Math"/>
+                              <w:i/>
+                              <w:lang w:val="es-CO"/>
+                            </w:rPr>
+                          </m:ctrlPr>
+                        </m:sSupPr>
+                        <m:e>
+                          <m:r>
+                            <w:rPr>
+                              <w:rFonts w:ascii="Cambria Math" w:hAnsi="Cambria Math"/>
+                              <w:lang w:val="es-CO"/>
+                            </w:rPr>
+                            <m:t>s</m:t>
+                          </m:r>
+                        </m:e>
+                        <m:sup>
+                          <m:r>
+                            <w:rPr>
+                              <w:rFonts w:ascii="Cambria Math" w:hAnsi="Cambria Math"/>
+                              <w:lang w:val="es-CO"/>
+                            </w:rPr>
+                            <m:t>2</m:t>
+                          </m:r>
+                        </m:sup>
+                      </m:sSup>
+                      <m:r>
+                        <w:rPr>
+                          <w:rFonts w:ascii="Cambria Math" w:hAnsi="Cambria Math"/>
+                          <w:lang w:val="es-CO"/>
+                        </w:rPr>
+                        <m:t>+9</m:t>
+                      </m:r>
+                    </m:e>
+                  </m:d>
+                  <m:r>
+                    <w:rPr>
+                      <w:rFonts w:ascii="Cambria Math" w:hAnsi="Cambria Math"/>
+                      <w:lang w:val="es-CO"/>
+                    </w:rPr>
+                    <m:t>+12</m:t>
+                  </m:r>
+                </m:den>
+              </m:f>
+            </m:e>
+          </m:borderBox>
+        </m:oMath>
+      </m:oMathPara>
     </w:p>
     <w:p>
       <w:pPr>
@@ -6666,13 +7177,25 @@
           <w:lang w:val="es-CO"/>
         </w:rPr>
       </w:pPr>
-      <w:r>
+    </w:p>
+    <w:p>
+      <w:pPr>
+        <w:jc w:val="both"/>
         <w:rPr>
           <w:rFonts w:eastAsiaTheme="minorEastAsia"/>
           <w:b/>
           <w:bCs/>
           <w:lang w:val="es-CO"/>
         </w:rPr>
+      </w:pPr>
+      <w:r>
+        <w:rPr>
+          <w:rFonts w:eastAsiaTheme="minorEastAsia"/>
+          <w:b/>
+          <w:bCs/>
+          <w:lang w:val="es-CO"/>
+        </w:rPr>
+        <w:lastRenderedPageBreak/>
         <w:t>4) Aplicamos de nuevo  5</w:t>
       </w:r>
     </w:p>
@@ -6694,7 +7217,6 @@
           <w:noProof/>
           <w:lang w:val="es-CO"/>
         </w:rPr>
-        <w:lastRenderedPageBreak/>
         <w:drawing>
           <wp:inline distT="0" distB="0" distL="0" distR="0" wp14:anchorId="78762EFC" wp14:editId="3CD0AD26">
             <wp:extent cx="3839308" cy="1583739"/>
@@ -6755,6 +7277,17 @@
           <w:lang w:val="es-CO"/>
         </w:rPr>
       </w:pPr>
+    </w:p>
+    <w:p>
+      <w:pPr>
+        <w:jc w:val="both"/>
+        <w:rPr>
+          <w:rFonts w:eastAsiaTheme="minorEastAsia"/>
+          <w:b/>
+          <w:bCs/>
+          <w:lang w:val="es-CO"/>
+        </w:rPr>
+      </w:pPr>
       <w:r>
         <w:rPr>
           <w:noProof/>
@@ -6902,6 +7435,815 @@
         <w:jc w:val="both"/>
         <w:rPr>
           <w:rFonts w:eastAsiaTheme="minorEastAsia"/>
+          <w:lang w:val="es-CO"/>
+        </w:rPr>
+      </w:pPr>
+      <m:oMathPara>
+        <m:oMath>
+          <m:r>
+            <w:rPr>
+              <w:rFonts w:ascii="Cambria Math" w:hAnsi="Cambria Math"/>
+              <w:lang w:val="es-CO"/>
+            </w:rPr>
+            <m:t>G</m:t>
+          </m:r>
+          <m:d>
+            <m:dPr>
+              <m:ctrlPr>
+                <w:rPr>
+                  <w:rFonts w:ascii="Cambria Math" w:hAnsi="Cambria Math"/>
+                  <w:i/>
+                  <w:lang w:val="es-CO"/>
+                </w:rPr>
+              </m:ctrlPr>
+            </m:dPr>
+            <m:e>
+              <m:r>
+                <w:rPr>
+                  <w:rFonts w:ascii="Cambria Math" w:hAnsi="Cambria Math"/>
+                  <w:lang w:val="es-CO"/>
+                </w:rPr>
+                <m:t>s</m:t>
+              </m:r>
+            </m:e>
+          </m:d>
+          <m:r>
+            <w:rPr>
+              <w:rFonts w:ascii="Cambria Math" w:hAnsi="Cambria Math"/>
+              <w:lang w:val="es-CO"/>
+            </w:rPr>
+            <m:t>=</m:t>
+          </m:r>
+          <m:f>
+            <m:fPr>
+              <m:ctrlPr>
+                <w:rPr>
+                  <w:rFonts w:ascii="Cambria Math" w:hAnsi="Cambria Math"/>
+                  <w:i/>
+                  <w:lang w:val="es-CO"/>
+                </w:rPr>
+              </m:ctrlPr>
+            </m:fPr>
+            <m:num>
+              <m:r>
+                <w:rPr>
+                  <w:rFonts w:ascii="Cambria Math" w:hAnsi="Cambria Math"/>
+                  <w:lang w:val="es-CO"/>
+                </w:rPr>
+                <m:t>1</m:t>
+              </m:r>
+            </m:num>
+            <m:den>
+              <m:r>
+                <w:rPr>
+                  <w:rFonts w:ascii="Cambria Math" w:hAnsi="Cambria Math"/>
+                  <w:lang w:val="es-CO"/>
+                </w:rPr>
+                <m:t>(s+4)(</m:t>
+              </m:r>
+              <m:r>
+                <w:rPr>
+                  <w:rFonts w:ascii="Cambria Math" w:hAnsi="Cambria Math"/>
+                  <w:lang w:val="es-CO"/>
+                </w:rPr>
+                <m:t>s</m:t>
+              </m:r>
+              <m:d>
+                <m:dPr>
+                  <m:ctrlPr>
+                    <w:rPr>
+                      <w:rFonts w:ascii="Cambria Math" w:hAnsi="Cambria Math"/>
+                      <w:i/>
+                      <w:lang w:val="es-CO"/>
+                    </w:rPr>
+                  </m:ctrlPr>
+                </m:dPr>
+                <m:e>
+                  <m:sSup>
+                    <m:sSupPr>
+                      <m:ctrlPr>
+                        <w:rPr>
+                          <w:rFonts w:ascii="Cambria Math" w:hAnsi="Cambria Math"/>
+                          <w:i/>
+                          <w:lang w:val="es-CO"/>
+                        </w:rPr>
+                      </m:ctrlPr>
+                    </m:sSupPr>
+                    <m:e>
+                      <m:r>
+                        <w:rPr>
+                          <w:rFonts w:ascii="Cambria Math" w:hAnsi="Cambria Math"/>
+                          <w:lang w:val="es-CO"/>
+                        </w:rPr>
+                        <m:t>s</m:t>
+                      </m:r>
+                    </m:e>
+                    <m:sup>
+                      <m:r>
+                        <w:rPr>
+                          <w:rFonts w:ascii="Cambria Math" w:hAnsi="Cambria Math"/>
+                          <w:lang w:val="es-CO"/>
+                        </w:rPr>
+                        <m:t>2</m:t>
+                      </m:r>
+                    </m:sup>
+                  </m:sSup>
+                  <m:r>
+                    <w:rPr>
+                      <w:rFonts w:ascii="Cambria Math" w:hAnsi="Cambria Math"/>
+                      <w:lang w:val="es-CO"/>
+                    </w:rPr>
+                    <m:t>+9</m:t>
+                  </m:r>
+                </m:e>
+              </m:d>
+              <m:r>
+                <w:rPr>
+                  <w:rFonts w:ascii="Cambria Math" w:hAnsi="Cambria Math"/>
+                  <w:lang w:val="es-CO"/>
+                </w:rPr>
+                <m:t>+12)</m:t>
+              </m:r>
+            </m:den>
+          </m:f>
+          <m:r>
+            <w:rPr>
+              <w:rFonts w:ascii="Cambria Math" w:hAnsi="Cambria Math"/>
+              <w:lang w:val="es-CO"/>
+            </w:rPr>
+            <m:t>=</m:t>
+          </m:r>
+          <m:f>
+            <m:fPr>
+              <m:ctrlPr>
+                <w:rPr>
+                  <w:rFonts w:ascii="Cambria Math" w:hAnsi="Cambria Math"/>
+                  <w:i/>
+                  <w:lang w:val="es-CO"/>
+                </w:rPr>
+              </m:ctrlPr>
+            </m:fPr>
+            <m:num>
+              <m:r>
+                <w:rPr>
+                  <w:rFonts w:ascii="Cambria Math" w:hAnsi="Cambria Math"/>
+                  <w:lang w:val="es-CO"/>
+                </w:rPr>
+                <m:t>A</m:t>
+              </m:r>
+              <m:d>
+                <m:dPr>
+                  <m:ctrlPr>
+                    <w:rPr>
+                      <w:rFonts w:ascii="Cambria Math" w:hAnsi="Cambria Math"/>
+                      <w:i/>
+                      <w:lang w:val="es-CO"/>
+                    </w:rPr>
+                  </m:ctrlPr>
+                </m:dPr>
+                <m:e>
+                  <m:r>
+                    <w:rPr>
+                      <w:rFonts w:ascii="Cambria Math" w:hAnsi="Cambria Math"/>
+                      <w:lang w:val="es-CO"/>
+                    </w:rPr>
+                    <m:t>s</m:t>
+                  </m:r>
+                </m:e>
+              </m:d>
+            </m:num>
+            <m:den>
+              <m:r>
+                <w:rPr>
+                  <w:rFonts w:ascii="Cambria Math" w:hAnsi="Cambria Math"/>
+                  <w:lang w:val="es-CO"/>
+                </w:rPr>
+                <m:t>B</m:t>
+              </m:r>
+              <m:d>
+                <m:dPr>
+                  <m:ctrlPr>
+                    <w:rPr>
+                      <w:rFonts w:ascii="Cambria Math" w:hAnsi="Cambria Math"/>
+                      <w:i/>
+                      <w:lang w:val="es-CO"/>
+                    </w:rPr>
+                  </m:ctrlPr>
+                </m:dPr>
+                <m:e>
+                  <m:r>
+                    <w:rPr>
+                      <w:rFonts w:ascii="Cambria Math" w:hAnsi="Cambria Math"/>
+                      <w:lang w:val="es-CO"/>
+                    </w:rPr>
+                    <m:t>s</m:t>
+                  </m:r>
+                </m:e>
+              </m:d>
+            </m:den>
+          </m:f>
+          <m:r>
+            <w:rPr>
+              <w:rFonts w:ascii="Cambria Math" w:eastAsiaTheme="minorEastAsia" w:hAnsi="Cambria Math"/>
+              <w:lang w:val="es-CO"/>
+            </w:rPr>
+            <m:t xml:space="preserve">,    </m:t>
+          </m:r>
+          <m:r>
+            <w:rPr>
+              <w:rFonts w:ascii="Cambria Math" w:hAnsi="Cambria Math"/>
+              <w:lang w:val="es-CO"/>
+            </w:rPr>
+            <m:t>H</m:t>
+          </m:r>
+          <m:d>
+            <m:dPr>
+              <m:ctrlPr>
+                <w:rPr>
+                  <w:rFonts w:ascii="Cambria Math" w:hAnsi="Cambria Math"/>
+                  <w:i/>
+                  <w:lang w:val="es-CO"/>
+                </w:rPr>
+              </m:ctrlPr>
+            </m:dPr>
+            <m:e>
+              <m:r>
+                <w:rPr>
+                  <w:rFonts w:ascii="Cambria Math" w:hAnsi="Cambria Math"/>
+                  <w:lang w:val="es-CO"/>
+                </w:rPr>
+                <m:t>s</m:t>
+              </m:r>
+            </m:e>
+          </m:d>
+          <m:r>
+            <w:rPr>
+              <w:rFonts w:ascii="Cambria Math" w:hAnsi="Cambria Math"/>
+              <w:lang w:val="es-CO"/>
+            </w:rPr>
+            <m:t>=</m:t>
+          </m:r>
+          <m:f>
+            <m:fPr>
+              <m:ctrlPr>
+                <w:rPr>
+                  <w:rFonts w:ascii="Cambria Math" w:hAnsi="Cambria Math"/>
+                  <w:i/>
+                  <w:lang w:val="es-CO"/>
+                </w:rPr>
+              </m:ctrlPr>
+            </m:fPr>
+            <m:num>
+              <m:r>
+                <w:rPr>
+                  <w:rFonts w:ascii="Cambria Math" w:hAnsi="Cambria Math"/>
+                  <w:lang w:val="es-CO"/>
+                </w:rPr>
+                <m:t>1</m:t>
+              </m:r>
+              <m:r>
+                <w:rPr>
+                  <w:rFonts w:ascii="Cambria Math" w:hAnsi="Cambria Math"/>
+                  <w:lang w:val="es-CO"/>
+                </w:rPr>
+                <m:t>0(</m:t>
+              </m:r>
+              <m:sSup>
+                <m:sSupPr>
+                  <m:ctrlPr>
+                    <w:rPr>
+                      <w:rFonts w:ascii="Cambria Math" w:hAnsi="Cambria Math"/>
+                      <w:i/>
+                      <w:lang w:val="es-CO"/>
+                    </w:rPr>
+                  </m:ctrlPr>
+                </m:sSupPr>
+                <m:e>
+                  <m:r>
+                    <w:rPr>
+                      <w:rFonts w:ascii="Cambria Math" w:hAnsi="Cambria Math"/>
+                      <w:lang w:val="es-CO"/>
+                    </w:rPr>
+                    <m:t>s</m:t>
+                  </m:r>
+                </m:e>
+                <m:sup>
+                  <m:r>
+                    <w:rPr>
+                      <w:rFonts w:ascii="Cambria Math" w:hAnsi="Cambria Math"/>
+                      <w:lang w:val="es-CO"/>
+                    </w:rPr>
+                    <m:t>2</m:t>
+                  </m:r>
+                </m:sup>
+              </m:sSup>
+              <m:r>
+                <w:rPr>
+                  <w:rFonts w:ascii="Cambria Math" w:hAnsi="Cambria Math"/>
+                  <w:lang w:val="es-CO"/>
+                </w:rPr>
+                <m:t>+9)</m:t>
+              </m:r>
+            </m:num>
+            <m:den>
+              <m:r>
+                <w:rPr>
+                  <w:rFonts w:ascii="Cambria Math" w:hAnsi="Cambria Math"/>
+                  <w:lang w:val="es-CO"/>
+                </w:rPr>
+                <m:t>1</m:t>
+              </m:r>
+            </m:den>
+          </m:f>
+          <m:r>
+            <w:rPr>
+              <w:rFonts w:ascii="Cambria Math" w:hAnsi="Cambria Math"/>
+              <w:lang w:val="es-CO"/>
+            </w:rPr>
+            <m:t>=</m:t>
+          </m:r>
+          <m:f>
+            <m:fPr>
+              <m:ctrlPr>
+                <w:rPr>
+                  <w:rFonts w:ascii="Cambria Math" w:hAnsi="Cambria Math"/>
+                  <w:i/>
+                  <w:lang w:val="es-CO"/>
+                </w:rPr>
+              </m:ctrlPr>
+            </m:fPr>
+            <m:num>
+              <m:r>
+                <w:rPr>
+                  <w:rFonts w:ascii="Cambria Math" w:hAnsi="Cambria Math"/>
+                  <w:lang w:val="es-CO"/>
+                </w:rPr>
+                <m:t>C</m:t>
+              </m:r>
+              <m:d>
+                <m:dPr>
+                  <m:ctrlPr>
+                    <w:rPr>
+                      <w:rFonts w:ascii="Cambria Math" w:hAnsi="Cambria Math"/>
+                      <w:i/>
+                      <w:lang w:val="es-CO"/>
+                    </w:rPr>
+                  </m:ctrlPr>
+                </m:dPr>
+                <m:e>
+                  <m:r>
+                    <w:rPr>
+                      <w:rFonts w:ascii="Cambria Math" w:hAnsi="Cambria Math"/>
+                      <w:lang w:val="es-CO"/>
+                    </w:rPr>
+                    <m:t>s</m:t>
+                  </m:r>
+                </m:e>
+              </m:d>
+            </m:num>
+            <m:den>
+              <m:r>
+                <w:rPr>
+                  <w:rFonts w:ascii="Cambria Math" w:hAnsi="Cambria Math"/>
+                  <w:lang w:val="es-CO"/>
+                </w:rPr>
+                <m:t>D</m:t>
+              </m:r>
+              <m:d>
+                <m:dPr>
+                  <m:ctrlPr>
+                    <w:rPr>
+                      <w:rFonts w:ascii="Cambria Math" w:hAnsi="Cambria Math"/>
+                      <w:i/>
+                      <w:lang w:val="es-CO"/>
+                    </w:rPr>
+                  </m:ctrlPr>
+                </m:dPr>
+                <m:e>
+                  <m:r>
+                    <w:rPr>
+                      <w:rFonts w:ascii="Cambria Math" w:hAnsi="Cambria Math"/>
+                      <w:lang w:val="es-CO"/>
+                    </w:rPr>
+                    <m:t>s</m:t>
+                  </m:r>
+                </m:e>
+              </m:d>
+            </m:den>
+          </m:f>
+        </m:oMath>
+      </m:oMathPara>
+    </w:p>
+    <w:p>
+      <w:pPr>
+        <w:jc w:val="both"/>
+        <w:rPr>
+          <w:rFonts w:eastAsiaTheme="minorEastAsia"/>
+          <w:lang w:val="es-CO"/>
+        </w:rPr>
+      </w:pPr>
+      <m:oMathPara>
+        <m:oMath>
+          <m:borderBox>
+            <m:borderBoxPr>
+              <m:ctrlPr>
+                <w:rPr>
+                  <w:rFonts w:ascii="Cambria Math" w:hAnsi="Cambria Math"/>
+                  <w:i/>
+                  <w:lang w:val="es-CO"/>
+                </w:rPr>
+              </m:ctrlPr>
+            </m:borderBoxPr>
+            <m:e>
+              <m:r>
+                <w:rPr>
+                  <w:rFonts w:ascii="Cambria Math" w:hAnsi="Cambria Math"/>
+                  <w:lang w:val="es-CO"/>
+                </w:rPr>
+                <m:t>T</m:t>
+              </m:r>
+              <m:d>
+                <m:dPr>
+                  <m:ctrlPr>
+                    <w:rPr>
+                      <w:rFonts w:ascii="Cambria Math" w:hAnsi="Cambria Math"/>
+                      <w:i/>
+                      <w:lang w:val="es-CO"/>
+                    </w:rPr>
+                  </m:ctrlPr>
+                </m:dPr>
+                <m:e>
+                  <m:r>
+                    <w:rPr>
+                      <w:rFonts w:ascii="Cambria Math" w:hAnsi="Cambria Math"/>
+                      <w:lang w:val="es-CO"/>
+                    </w:rPr>
+                    <m:t>s</m:t>
+                  </m:r>
+                </m:e>
+              </m:d>
+              <m:r>
+                <w:rPr>
+                  <w:rFonts w:ascii="Cambria Math" w:hAnsi="Cambria Math"/>
+                  <w:lang w:val="es-CO"/>
+                </w:rPr>
+                <m:t>=</m:t>
+              </m:r>
+              <m:f>
+                <m:fPr>
+                  <m:ctrlPr>
+                    <w:rPr>
+                      <w:rFonts w:ascii="Cambria Math" w:hAnsi="Cambria Math"/>
+                      <w:b/>
+                      <w:bCs/>
+                      <w:i/>
+                      <w:lang w:val="es-CO"/>
+                    </w:rPr>
+                  </m:ctrlPr>
+                </m:fPr>
+                <m:num>
+                  <m:r>
+                    <m:rPr>
+                      <m:sty m:val="bi"/>
+                    </m:rPr>
+                    <w:rPr>
+                      <w:rFonts w:ascii="Cambria Math" w:hAnsi="Cambria Math"/>
+                      <w:lang w:val="es-CO"/>
+                    </w:rPr>
+                    <m:t>A(s)D(s)</m:t>
+                  </m:r>
+                </m:num>
+                <m:den>
+                  <m:r>
+                    <m:rPr>
+                      <m:sty m:val="bi"/>
+                    </m:rPr>
+                    <w:rPr>
+                      <w:rFonts w:ascii="Cambria Math" w:hAnsi="Cambria Math"/>
+                      <w:lang w:val="es-CO"/>
+                    </w:rPr>
+                    <m:t>B</m:t>
+                  </m:r>
+                  <m:d>
+                    <m:dPr>
+                      <m:ctrlPr>
+                        <w:rPr>
+                          <w:rFonts w:ascii="Cambria Math" w:hAnsi="Cambria Math"/>
+                          <w:b/>
+                          <w:bCs/>
+                          <w:i/>
+                          <w:lang w:val="es-CO"/>
+                        </w:rPr>
+                      </m:ctrlPr>
+                    </m:dPr>
+                    <m:e>
+                      <m:r>
+                        <m:rPr>
+                          <m:sty m:val="bi"/>
+                        </m:rPr>
+                        <w:rPr>
+                          <w:rFonts w:ascii="Cambria Math" w:hAnsi="Cambria Math"/>
+                          <w:lang w:val="es-CO"/>
+                        </w:rPr>
+                        <m:t>s</m:t>
+                      </m:r>
+                    </m:e>
+                  </m:d>
+                  <m:r>
+                    <m:rPr>
+                      <m:sty m:val="bi"/>
+                    </m:rPr>
+                    <w:rPr>
+                      <w:rFonts w:ascii="Cambria Math" w:hAnsi="Cambria Math"/>
+                      <w:lang w:val="es-CO"/>
+                    </w:rPr>
+                    <m:t>D</m:t>
+                  </m:r>
+                  <m:d>
+                    <m:dPr>
+                      <m:ctrlPr>
+                        <w:rPr>
+                          <w:rFonts w:ascii="Cambria Math" w:hAnsi="Cambria Math"/>
+                          <w:b/>
+                          <w:bCs/>
+                          <w:i/>
+                          <w:lang w:val="es-CO"/>
+                        </w:rPr>
+                      </m:ctrlPr>
+                    </m:dPr>
+                    <m:e>
+                      <m:r>
+                        <m:rPr>
+                          <m:sty m:val="bi"/>
+                        </m:rPr>
+                        <w:rPr>
+                          <w:rFonts w:ascii="Cambria Math" w:hAnsi="Cambria Math"/>
+                          <w:lang w:val="es-CO"/>
+                        </w:rPr>
+                        <m:t>s</m:t>
+                      </m:r>
+                    </m:e>
+                  </m:d>
+                  <m:r>
+                    <m:rPr>
+                      <m:sty m:val="bi"/>
+                    </m:rPr>
+                    <w:rPr>
+                      <w:rFonts w:ascii="Cambria Math" w:hAnsi="Cambria Math"/>
+                      <w:lang w:val="es-CO"/>
+                    </w:rPr>
+                    <m:t>±A</m:t>
+                  </m:r>
+                  <m:d>
+                    <m:dPr>
+                      <m:ctrlPr>
+                        <w:rPr>
+                          <w:rFonts w:ascii="Cambria Math" w:hAnsi="Cambria Math"/>
+                          <w:b/>
+                          <w:bCs/>
+                          <w:i/>
+                          <w:lang w:val="es-CO"/>
+                        </w:rPr>
+                      </m:ctrlPr>
+                    </m:dPr>
+                    <m:e>
+                      <m:r>
+                        <m:rPr>
+                          <m:sty m:val="bi"/>
+                        </m:rPr>
+                        <w:rPr>
+                          <w:rFonts w:ascii="Cambria Math" w:hAnsi="Cambria Math"/>
+                          <w:lang w:val="es-CO"/>
+                        </w:rPr>
+                        <m:t>s</m:t>
+                      </m:r>
+                    </m:e>
+                  </m:d>
+                  <m:r>
+                    <m:rPr>
+                      <m:sty m:val="bi"/>
+                    </m:rPr>
+                    <w:rPr>
+                      <w:rFonts w:ascii="Cambria Math" w:hAnsi="Cambria Math"/>
+                      <w:lang w:val="es-CO"/>
+                    </w:rPr>
+                    <m:t>C</m:t>
+                  </m:r>
+                  <m:d>
+                    <m:dPr>
+                      <m:ctrlPr>
+                        <w:rPr>
+                          <w:rFonts w:ascii="Cambria Math" w:hAnsi="Cambria Math"/>
+                          <w:b/>
+                          <w:bCs/>
+                          <w:i/>
+                          <w:lang w:val="es-CO"/>
+                        </w:rPr>
+                      </m:ctrlPr>
+                    </m:dPr>
+                    <m:e>
+                      <m:r>
+                        <m:rPr>
+                          <m:sty m:val="bi"/>
+                        </m:rPr>
+                        <w:rPr>
+                          <w:rFonts w:ascii="Cambria Math" w:hAnsi="Cambria Math"/>
+                          <w:lang w:val="es-CO"/>
+                        </w:rPr>
+                        <m:t>s</m:t>
+                      </m:r>
+                    </m:e>
+                  </m:d>
+                </m:den>
+              </m:f>
+              <m:r>
+                <m:rPr>
+                  <m:sty m:val="bi"/>
+                </m:rPr>
+                <w:rPr>
+                  <w:rFonts w:ascii="Cambria Math" w:hAnsi="Cambria Math"/>
+                  <w:lang w:val="es-CO"/>
+                </w:rPr>
+                <m:t>=</m:t>
+              </m:r>
+              <m:f>
+                <m:fPr>
+                  <m:ctrlPr>
+                    <w:rPr>
+                      <w:rFonts w:ascii="Cambria Math" w:hAnsi="Cambria Math"/>
+                      <w:i/>
+                      <w:lang w:val="es-CO"/>
+                    </w:rPr>
+                  </m:ctrlPr>
+                </m:fPr>
+                <m:num>
+                  <m:r>
+                    <w:rPr>
+                      <w:rFonts w:ascii="Cambria Math" w:hAnsi="Cambria Math"/>
+                      <w:lang w:val="es-CO"/>
+                    </w:rPr>
+                    <m:t>1</m:t>
+                  </m:r>
+                </m:num>
+                <m:den>
+                  <m:d>
+                    <m:dPr>
+                      <m:ctrlPr>
+                        <w:rPr>
+                          <w:rFonts w:ascii="Cambria Math" w:hAnsi="Cambria Math"/>
+                          <w:i/>
+                          <w:lang w:val="es-CO"/>
+                        </w:rPr>
+                      </m:ctrlPr>
+                    </m:dPr>
+                    <m:e>
+                      <m:r>
+                        <w:rPr>
+                          <w:rFonts w:ascii="Cambria Math" w:hAnsi="Cambria Math"/>
+                          <w:lang w:val="es-CO"/>
+                        </w:rPr>
+                        <m:t>s+4</m:t>
+                      </m:r>
+                    </m:e>
+                  </m:d>
+                  <m:d>
+                    <m:dPr>
+                      <m:ctrlPr>
+                        <w:rPr>
+                          <w:rFonts w:ascii="Cambria Math" w:hAnsi="Cambria Math"/>
+                          <w:i/>
+                          <w:lang w:val="es-CO"/>
+                        </w:rPr>
+                      </m:ctrlPr>
+                    </m:dPr>
+                    <m:e>
+                      <m:r>
+                        <w:rPr>
+                          <w:rFonts w:ascii="Cambria Math" w:hAnsi="Cambria Math"/>
+                          <w:lang w:val="es-CO"/>
+                        </w:rPr>
+                        <m:t>s</m:t>
+                      </m:r>
+                      <m:d>
+                        <m:dPr>
+                          <m:ctrlPr>
+                            <w:rPr>
+                              <w:rFonts w:ascii="Cambria Math" w:hAnsi="Cambria Math"/>
+                              <w:i/>
+                              <w:lang w:val="es-CO"/>
+                            </w:rPr>
+                          </m:ctrlPr>
+                        </m:dPr>
+                        <m:e>
+                          <m:sSup>
+                            <m:sSupPr>
+                              <m:ctrlPr>
+                                <w:rPr>
+                                  <w:rFonts w:ascii="Cambria Math" w:hAnsi="Cambria Math"/>
+                                  <w:i/>
+                                  <w:lang w:val="es-CO"/>
+                                </w:rPr>
+                              </m:ctrlPr>
+                            </m:sSupPr>
+                            <m:e>
+                              <m:r>
+                                <w:rPr>
+                                  <w:rFonts w:ascii="Cambria Math" w:hAnsi="Cambria Math"/>
+                                  <w:lang w:val="es-CO"/>
+                                </w:rPr>
+                                <m:t>s</m:t>
+                              </m:r>
+                            </m:e>
+                            <m:sup>
+                              <m:r>
+                                <w:rPr>
+                                  <w:rFonts w:ascii="Cambria Math" w:hAnsi="Cambria Math"/>
+                                  <w:lang w:val="es-CO"/>
+                                </w:rPr>
+                                <m:t>2</m:t>
+                              </m:r>
+                            </m:sup>
+                          </m:sSup>
+                          <m:r>
+                            <w:rPr>
+                              <w:rFonts w:ascii="Cambria Math" w:hAnsi="Cambria Math"/>
+                              <w:lang w:val="es-CO"/>
+                            </w:rPr>
+                            <m:t>+9</m:t>
+                          </m:r>
+                        </m:e>
+                      </m:d>
+                      <m:r>
+                        <w:rPr>
+                          <w:rFonts w:ascii="Cambria Math" w:hAnsi="Cambria Math"/>
+                          <w:lang w:val="es-CO"/>
+                        </w:rPr>
+                        <m:t>+12</m:t>
+                      </m:r>
+                    </m:e>
+                  </m:d>
+                  <m:r>
+                    <w:rPr>
+                      <w:rFonts w:ascii="Cambria Math" w:hAnsi="Cambria Math"/>
+                      <w:lang w:val="es-CO"/>
+                    </w:rPr>
+                    <m:t>+</m:t>
+                  </m:r>
+                  <m:r>
+                    <w:rPr>
+                      <w:rFonts w:ascii="Cambria Math" w:hAnsi="Cambria Math"/>
+                      <w:lang w:val="es-CO"/>
+                    </w:rPr>
+                    <m:t>10(</m:t>
+                  </m:r>
+                  <m:sSup>
+                    <m:sSupPr>
+                      <m:ctrlPr>
+                        <w:rPr>
+                          <w:rFonts w:ascii="Cambria Math" w:hAnsi="Cambria Math"/>
+                          <w:i/>
+                          <w:lang w:val="es-CO"/>
+                        </w:rPr>
+                      </m:ctrlPr>
+                    </m:sSupPr>
+                    <m:e>
+                      <m:r>
+                        <w:rPr>
+                          <w:rFonts w:ascii="Cambria Math" w:hAnsi="Cambria Math"/>
+                          <w:lang w:val="es-CO"/>
+                        </w:rPr>
+                        <m:t>s</m:t>
+                      </m:r>
+                    </m:e>
+                    <m:sup>
+                      <m:r>
+                        <w:rPr>
+                          <w:rFonts w:ascii="Cambria Math" w:hAnsi="Cambria Math"/>
+                          <w:lang w:val="es-CO"/>
+                        </w:rPr>
+                        <m:t>2</m:t>
+                      </m:r>
+                    </m:sup>
+                  </m:sSup>
+                  <m:r>
+                    <w:rPr>
+                      <w:rFonts w:ascii="Cambria Math" w:hAnsi="Cambria Math"/>
+                      <w:lang w:val="es-CO"/>
+                    </w:rPr>
+                    <m:t>+9)</m:t>
+                  </m:r>
+                </m:den>
+              </m:f>
+            </m:e>
+          </m:borderBox>
+        </m:oMath>
+      </m:oMathPara>
+    </w:p>
+    <w:p>
+      <w:pPr>
+        <w:jc w:val="both"/>
+        <w:rPr>
+          <w:rFonts w:eastAsiaTheme="minorEastAsia"/>
           <w:b/>
           <w:bCs/>
           <w:lang w:val="es-CO"/>
@@ -6918,10 +8260,22 @@
           <w:lang w:val="es-CO"/>
         </w:rPr>
       </w:pPr>
+    </w:p>
+    <w:p>
+      <w:pPr>
+        <w:jc w:val="both"/>
+        <w:rPr>
+          <w:rFonts w:eastAsiaTheme="minorEastAsia"/>
+          <w:b/>
+          <w:bCs/>
+          <w:lang w:val="es-CO"/>
+        </w:rPr>
+      </w:pPr>
       <w:r>
         <w:rPr>
           <w:noProof/>
         </w:rPr>
+        <w:lastRenderedPageBreak/>
         <w:drawing>
           <wp:inline distT="0" distB="0" distL="0" distR="0" wp14:anchorId="68BED581" wp14:editId="09ECE2F1">
             <wp:extent cx="5612130" cy="1369060"/>
@@ -6977,6 +8331,447 @@
         <w:jc w:val="both"/>
         <w:rPr>
           <w:rFonts w:eastAsiaTheme="minorEastAsia"/>
+          <w:lang w:val="es-CO"/>
+        </w:rPr>
+      </w:pPr>
+      <m:oMathPara>
+        <m:oMath>
+          <m:r>
+            <w:rPr>
+              <w:rFonts w:ascii="Cambria Math" w:hAnsi="Cambria Math"/>
+              <w:lang w:val="es-CO"/>
+            </w:rPr>
+            <m:t>G</m:t>
+          </m:r>
+          <m:d>
+            <m:dPr>
+              <m:ctrlPr>
+                <w:rPr>
+                  <w:rFonts w:ascii="Cambria Math" w:hAnsi="Cambria Math"/>
+                  <w:i/>
+                  <w:lang w:val="es-CO"/>
+                </w:rPr>
+              </m:ctrlPr>
+            </m:dPr>
+            <m:e>
+              <m:r>
+                <w:rPr>
+                  <w:rFonts w:ascii="Cambria Math" w:hAnsi="Cambria Math"/>
+                  <w:lang w:val="es-CO"/>
+                </w:rPr>
+                <m:t>s</m:t>
+              </m:r>
+            </m:e>
+          </m:d>
+          <m:r>
+            <w:rPr>
+              <w:rFonts w:ascii="Cambria Math" w:hAnsi="Cambria Math"/>
+              <w:lang w:val="es-CO"/>
+            </w:rPr>
+            <m:t>=</m:t>
+          </m:r>
+          <m:f>
+            <m:fPr>
+              <m:ctrlPr>
+                <w:rPr>
+                  <w:rFonts w:ascii="Cambria Math" w:hAnsi="Cambria Math"/>
+                  <w:i/>
+                  <w:lang w:val="es-CO"/>
+                </w:rPr>
+              </m:ctrlPr>
+            </m:fPr>
+            <m:num>
+              <m:r>
+                <w:rPr>
+                  <w:rFonts w:ascii="Cambria Math" w:hAnsi="Cambria Math"/>
+                  <w:lang w:val="es-CO"/>
+                </w:rPr>
+                <m:t>1</m:t>
+              </m:r>
+            </m:num>
+            <m:den>
+              <m:d>
+                <m:dPr>
+                  <m:ctrlPr>
+                    <w:rPr>
+                      <w:rFonts w:ascii="Cambria Math" w:hAnsi="Cambria Math"/>
+                      <w:i/>
+                      <w:lang w:val="es-CO"/>
+                    </w:rPr>
+                  </m:ctrlPr>
+                </m:dPr>
+                <m:e>
+                  <m:r>
+                    <w:rPr>
+                      <w:rFonts w:ascii="Cambria Math" w:hAnsi="Cambria Math"/>
+                      <w:lang w:val="es-CO"/>
+                    </w:rPr>
+                    <m:t>s+4</m:t>
+                  </m:r>
+                </m:e>
+              </m:d>
+              <m:d>
+                <m:dPr>
+                  <m:ctrlPr>
+                    <w:rPr>
+                      <w:rFonts w:ascii="Cambria Math" w:hAnsi="Cambria Math"/>
+                      <w:i/>
+                      <w:lang w:val="es-CO"/>
+                    </w:rPr>
+                  </m:ctrlPr>
+                </m:dPr>
+                <m:e>
+                  <m:r>
+                    <w:rPr>
+                      <w:rFonts w:ascii="Cambria Math" w:hAnsi="Cambria Math"/>
+                      <w:lang w:val="es-CO"/>
+                    </w:rPr>
+                    <m:t>s</m:t>
+                  </m:r>
+                  <m:d>
+                    <m:dPr>
+                      <m:ctrlPr>
+                        <w:rPr>
+                          <w:rFonts w:ascii="Cambria Math" w:hAnsi="Cambria Math"/>
+                          <w:i/>
+                          <w:lang w:val="es-CO"/>
+                        </w:rPr>
+                      </m:ctrlPr>
+                    </m:dPr>
+                    <m:e>
+                      <m:sSup>
+                        <m:sSupPr>
+                          <m:ctrlPr>
+                            <w:rPr>
+                              <w:rFonts w:ascii="Cambria Math" w:hAnsi="Cambria Math"/>
+                              <w:i/>
+                              <w:lang w:val="es-CO"/>
+                            </w:rPr>
+                          </m:ctrlPr>
+                        </m:sSupPr>
+                        <m:e>
+                          <m:r>
+                            <w:rPr>
+                              <w:rFonts w:ascii="Cambria Math" w:hAnsi="Cambria Math"/>
+                              <w:lang w:val="es-CO"/>
+                            </w:rPr>
+                            <m:t>s</m:t>
+                          </m:r>
+                        </m:e>
+                        <m:sup>
+                          <m:r>
+                            <w:rPr>
+                              <w:rFonts w:ascii="Cambria Math" w:hAnsi="Cambria Math"/>
+                              <w:lang w:val="es-CO"/>
+                            </w:rPr>
+                            <m:t>2</m:t>
+                          </m:r>
+                        </m:sup>
+                      </m:sSup>
+                      <m:r>
+                        <w:rPr>
+                          <w:rFonts w:ascii="Cambria Math" w:hAnsi="Cambria Math"/>
+                          <w:lang w:val="es-CO"/>
+                        </w:rPr>
+                        <m:t>+9</m:t>
+                      </m:r>
+                    </m:e>
+                  </m:d>
+                  <m:r>
+                    <w:rPr>
+                      <w:rFonts w:ascii="Cambria Math" w:hAnsi="Cambria Math"/>
+                      <w:lang w:val="es-CO"/>
+                    </w:rPr>
+                    <m:t>+12</m:t>
+                  </m:r>
+                </m:e>
+              </m:d>
+              <m:r>
+                <w:rPr>
+                  <w:rFonts w:ascii="Cambria Math" w:hAnsi="Cambria Math"/>
+                  <w:lang w:val="es-CO"/>
+                </w:rPr>
+                <m:t>+10(</m:t>
+              </m:r>
+              <m:sSup>
+                <m:sSupPr>
+                  <m:ctrlPr>
+                    <w:rPr>
+                      <w:rFonts w:ascii="Cambria Math" w:hAnsi="Cambria Math"/>
+                      <w:i/>
+                      <w:lang w:val="es-CO"/>
+                    </w:rPr>
+                  </m:ctrlPr>
+                </m:sSupPr>
+                <m:e>
+                  <m:r>
+                    <w:rPr>
+                      <w:rFonts w:ascii="Cambria Math" w:hAnsi="Cambria Math"/>
+                      <w:lang w:val="es-CO"/>
+                    </w:rPr>
+                    <m:t>s</m:t>
+                  </m:r>
+                </m:e>
+                <m:sup>
+                  <m:r>
+                    <w:rPr>
+                      <w:rFonts w:ascii="Cambria Math" w:hAnsi="Cambria Math"/>
+                      <w:lang w:val="es-CO"/>
+                    </w:rPr>
+                    <m:t>2</m:t>
+                  </m:r>
+                </m:sup>
+              </m:sSup>
+              <m:r>
+                <w:rPr>
+                  <w:rFonts w:ascii="Cambria Math" w:hAnsi="Cambria Math"/>
+                  <w:lang w:val="es-CO"/>
+                </w:rPr>
+                <m:t>+9)</m:t>
+              </m:r>
+            </m:den>
+          </m:f>
+          <m:r>
+            <w:rPr>
+              <w:rFonts w:ascii="Cambria Math" w:hAnsi="Cambria Math"/>
+              <w:lang w:val="es-CO"/>
+            </w:rPr>
+            <m:t>=</m:t>
+          </m:r>
+          <m:f>
+            <m:fPr>
+              <m:ctrlPr>
+                <w:rPr>
+                  <w:rFonts w:ascii="Cambria Math" w:hAnsi="Cambria Math"/>
+                  <w:i/>
+                  <w:lang w:val="es-CO"/>
+                </w:rPr>
+              </m:ctrlPr>
+            </m:fPr>
+            <m:num>
+              <m:r>
+                <w:rPr>
+                  <w:rFonts w:ascii="Cambria Math" w:hAnsi="Cambria Math"/>
+                  <w:lang w:val="es-CO"/>
+                </w:rPr>
+                <m:t>A</m:t>
+              </m:r>
+              <m:d>
+                <m:dPr>
+                  <m:ctrlPr>
+                    <w:rPr>
+                      <w:rFonts w:ascii="Cambria Math" w:hAnsi="Cambria Math"/>
+                      <w:i/>
+                      <w:lang w:val="es-CO"/>
+                    </w:rPr>
+                  </m:ctrlPr>
+                </m:dPr>
+                <m:e>
+                  <m:r>
+                    <w:rPr>
+                      <w:rFonts w:ascii="Cambria Math" w:hAnsi="Cambria Math"/>
+                      <w:lang w:val="es-CO"/>
+                    </w:rPr>
+                    <m:t>s</m:t>
+                  </m:r>
+                </m:e>
+              </m:d>
+            </m:num>
+            <m:den>
+              <m:r>
+                <w:rPr>
+                  <w:rFonts w:ascii="Cambria Math" w:hAnsi="Cambria Math"/>
+                  <w:lang w:val="es-CO"/>
+                </w:rPr>
+                <m:t>B</m:t>
+              </m:r>
+              <m:d>
+                <m:dPr>
+                  <m:ctrlPr>
+                    <w:rPr>
+                      <w:rFonts w:ascii="Cambria Math" w:hAnsi="Cambria Math"/>
+                      <w:i/>
+                      <w:lang w:val="es-CO"/>
+                    </w:rPr>
+                  </m:ctrlPr>
+                </m:dPr>
+                <m:e>
+                  <m:r>
+                    <w:rPr>
+                      <w:rFonts w:ascii="Cambria Math" w:hAnsi="Cambria Math"/>
+                      <w:lang w:val="es-CO"/>
+                    </w:rPr>
+                    <m:t>s</m:t>
+                  </m:r>
+                </m:e>
+              </m:d>
+            </m:den>
+          </m:f>
+          <m:r>
+            <w:rPr>
+              <w:rFonts w:ascii="Cambria Math" w:eastAsiaTheme="minorEastAsia" w:hAnsi="Cambria Math"/>
+              <w:lang w:val="es-CO"/>
+            </w:rPr>
+            <m:t xml:space="preserve">,    </m:t>
+          </m:r>
+          <m:r>
+            <w:rPr>
+              <w:rFonts w:ascii="Cambria Math" w:hAnsi="Cambria Math"/>
+              <w:lang w:val="es-CO"/>
+            </w:rPr>
+            <m:t>H</m:t>
+          </m:r>
+          <m:d>
+            <m:dPr>
+              <m:ctrlPr>
+                <w:rPr>
+                  <w:rFonts w:ascii="Cambria Math" w:hAnsi="Cambria Math"/>
+                  <w:i/>
+                  <w:lang w:val="es-CO"/>
+                </w:rPr>
+              </m:ctrlPr>
+            </m:dPr>
+            <m:e>
+              <m:r>
+                <w:rPr>
+                  <w:rFonts w:ascii="Cambria Math" w:hAnsi="Cambria Math"/>
+                  <w:lang w:val="es-CO"/>
+                </w:rPr>
+                <m:t>s</m:t>
+              </m:r>
+            </m:e>
+          </m:d>
+          <m:r>
+            <w:rPr>
+              <w:rFonts w:ascii="Cambria Math" w:hAnsi="Cambria Math"/>
+              <w:lang w:val="es-CO"/>
+            </w:rPr>
+            <m:t>=</m:t>
+          </m:r>
+          <m:f>
+            <m:fPr>
+              <m:ctrlPr>
+                <w:rPr>
+                  <w:rFonts w:ascii="Cambria Math" w:hAnsi="Cambria Math"/>
+                  <w:i/>
+                  <w:lang w:val="es-CO"/>
+                </w:rPr>
+              </m:ctrlPr>
+            </m:fPr>
+            <m:num>
+              <m:r>
+                <w:rPr>
+                  <w:rFonts w:ascii="Cambria Math" w:hAnsi="Cambria Math"/>
+                  <w:lang w:val="es-CO"/>
+                </w:rPr>
+                <m:t>s+6</m:t>
+              </m:r>
+            </m:num>
+            <m:den>
+              <m:r>
+                <w:rPr>
+                  <w:rFonts w:ascii="Cambria Math" w:hAnsi="Cambria Math"/>
+                  <w:lang w:val="es-CO"/>
+                </w:rPr>
+                <m:t>1</m:t>
+              </m:r>
+            </m:den>
+          </m:f>
+          <m:r>
+            <w:rPr>
+              <w:rFonts w:ascii="Cambria Math" w:hAnsi="Cambria Math"/>
+              <w:lang w:val="es-CO"/>
+            </w:rPr>
+            <m:t>=</m:t>
+          </m:r>
+          <m:f>
+            <m:fPr>
+              <m:ctrlPr>
+                <w:rPr>
+                  <w:rFonts w:ascii="Cambria Math" w:hAnsi="Cambria Math"/>
+                  <w:i/>
+                  <w:lang w:val="es-CO"/>
+                </w:rPr>
+              </m:ctrlPr>
+            </m:fPr>
+            <m:num>
+              <m:r>
+                <w:rPr>
+                  <w:rFonts w:ascii="Cambria Math" w:hAnsi="Cambria Math"/>
+                  <w:lang w:val="es-CO"/>
+                </w:rPr>
+                <m:t>C</m:t>
+              </m:r>
+              <m:d>
+                <m:dPr>
+                  <m:ctrlPr>
+                    <w:rPr>
+                      <w:rFonts w:ascii="Cambria Math" w:hAnsi="Cambria Math"/>
+                      <w:i/>
+                      <w:lang w:val="es-CO"/>
+                    </w:rPr>
+                  </m:ctrlPr>
+                </m:dPr>
+                <m:e>
+                  <m:r>
+                    <w:rPr>
+                      <w:rFonts w:ascii="Cambria Math" w:hAnsi="Cambria Math"/>
+                      <w:lang w:val="es-CO"/>
+                    </w:rPr>
+                    <m:t>s</m:t>
+                  </m:r>
+                </m:e>
+              </m:d>
+            </m:num>
+            <m:den>
+              <m:r>
+                <w:rPr>
+                  <w:rFonts w:ascii="Cambria Math" w:hAnsi="Cambria Math"/>
+                  <w:lang w:val="es-CO"/>
+                </w:rPr>
+                <m:t>D</m:t>
+              </m:r>
+              <m:d>
+                <m:dPr>
+                  <m:ctrlPr>
+                    <w:rPr>
+                      <w:rFonts w:ascii="Cambria Math" w:hAnsi="Cambria Math"/>
+                      <w:i/>
+                      <w:lang w:val="es-CO"/>
+                    </w:rPr>
+                  </m:ctrlPr>
+                </m:dPr>
+                <m:e>
+                  <m:r>
+                    <w:rPr>
+                      <w:rFonts w:ascii="Cambria Math" w:hAnsi="Cambria Math"/>
+                      <w:lang w:val="es-CO"/>
+                    </w:rPr>
+                    <m:t>s</m:t>
+                  </m:r>
+                </m:e>
+              </m:d>
+            </m:den>
+          </m:f>
+        </m:oMath>
+      </m:oMathPara>
+    </w:p>
+    <w:p>
+      <w:pPr>
+        <w:jc w:val="both"/>
+        <w:rPr>
+          <w:rFonts w:eastAsiaTheme="minorEastAsia"/>
+          <w:b/>
+          <w:bCs/>
+          <w:lang w:val="es-CO"/>
+        </w:rPr>
+      </w:pPr>
+    </w:p>
+    <w:p>
+      <w:pPr>
+        <w:jc w:val="both"/>
+        <w:rPr>
+          <w:rFonts w:eastAsiaTheme="minorEastAsia"/>
           <w:b/>
           <w:bCs/>
           <w:lang w:val="es-CO"/>
@@ -7004,7 +8799,6 @@
             <w:rPr>
               <w:rFonts w:ascii="Cambria Math" w:eastAsiaTheme="minorEastAsia" w:hAnsi="Cambria Math"/>
             </w:rPr>
-            <w:lastRenderedPageBreak/>
             <m:t>H</m:t>
           </m:r>
           <m:d>
@@ -7268,6 +9062,489 @@
       <w:pPr>
         <w:rPr>
           <w:rFonts w:eastAsiaTheme="minorEastAsia"/>
+          <w:sz w:val="20"/>
+          <w:szCs w:val="20"/>
+        </w:rPr>
+      </w:pPr>
+      <m:oMathPara>
+        <m:oMath>
+          <m:f>
+            <m:fPr>
+              <m:ctrlPr>
+                <w:rPr>
+                  <w:rFonts w:ascii="Cambria Math" w:hAnsi="Cambria Math"/>
+                  <w:i/>
+                  <w:sz w:val="20"/>
+                  <w:szCs w:val="20"/>
+                </w:rPr>
+              </m:ctrlPr>
+            </m:fPr>
+            <m:num>
+              <m:r>
+                <w:rPr>
+                  <w:rFonts w:ascii="Cambria Math" w:hAnsi="Cambria Math"/>
+                  <w:sz w:val="20"/>
+                  <w:szCs w:val="20"/>
+                </w:rPr>
+                <m:t>1</m:t>
+              </m:r>
+            </m:num>
+            <m:den>
+              <m:d>
+                <m:dPr>
+                  <m:ctrlPr>
+                    <w:rPr>
+                      <w:rFonts w:ascii="Cambria Math" w:hAnsi="Cambria Math"/>
+                      <w:i/>
+                      <w:sz w:val="20"/>
+                      <w:szCs w:val="20"/>
+                    </w:rPr>
+                  </m:ctrlPr>
+                </m:dPr>
+                <m:e>
+                  <m:r>
+                    <w:rPr>
+                      <w:rFonts w:ascii="Cambria Math" w:hAnsi="Cambria Math"/>
+                      <w:sz w:val="20"/>
+                      <w:szCs w:val="20"/>
+                    </w:rPr>
+                    <m:t>s+4</m:t>
+                  </m:r>
+                </m:e>
+              </m:d>
+              <m:d>
+                <m:dPr>
+                  <m:ctrlPr>
+                    <w:rPr>
+                      <w:rFonts w:ascii="Cambria Math" w:hAnsi="Cambria Math"/>
+                      <w:i/>
+                      <w:sz w:val="20"/>
+                      <w:szCs w:val="20"/>
+                    </w:rPr>
+                  </m:ctrlPr>
+                </m:dPr>
+                <m:e>
+                  <m:sSup>
+                    <m:sSupPr>
+                      <m:ctrlPr>
+                        <w:rPr>
+                          <w:rFonts w:ascii="Cambria Math" w:hAnsi="Cambria Math"/>
+                          <w:i/>
+                          <w:sz w:val="20"/>
+                          <w:szCs w:val="20"/>
+                        </w:rPr>
+                      </m:ctrlPr>
+                    </m:sSupPr>
+                    <m:e>
+                      <m:r>
+                        <w:rPr>
+                          <w:rFonts w:ascii="Cambria Math" w:hAnsi="Cambria Math"/>
+                          <w:sz w:val="20"/>
+                          <w:szCs w:val="20"/>
+                        </w:rPr>
+                        <m:t>s</m:t>
+                      </m:r>
+                    </m:e>
+                    <m:sup>
+                      <m:r>
+                        <w:rPr>
+                          <w:rFonts w:ascii="Cambria Math" w:hAnsi="Cambria Math"/>
+                          <w:sz w:val="20"/>
+                          <w:szCs w:val="20"/>
+                        </w:rPr>
+                        <m:t>3</m:t>
+                      </m:r>
+                    </m:sup>
+                  </m:sSup>
+                  <m:r>
+                    <w:rPr>
+                      <w:rFonts w:ascii="Cambria Math" w:hAnsi="Cambria Math"/>
+                      <w:sz w:val="20"/>
+                      <w:szCs w:val="20"/>
+                    </w:rPr>
+                    <m:t>+9s</m:t>
+                  </m:r>
+                  <m:r>
+                    <w:rPr>
+                      <w:rFonts w:ascii="Cambria Math" w:hAnsi="Cambria Math"/>
+                      <w:sz w:val="20"/>
+                      <w:szCs w:val="20"/>
+                    </w:rPr>
+                    <m:t>+12</m:t>
+                  </m:r>
+                </m:e>
+              </m:d>
+              <m:r>
+                <w:rPr>
+                  <w:rFonts w:ascii="Cambria Math" w:hAnsi="Cambria Math"/>
+                  <w:sz w:val="20"/>
+                  <w:szCs w:val="20"/>
+                </w:rPr>
+                <m:t>+</m:t>
+              </m:r>
+              <m:sSup>
+                <m:sSupPr>
+                  <m:ctrlPr>
+                    <w:rPr>
+                      <w:rFonts w:ascii="Cambria Math" w:hAnsi="Cambria Math"/>
+                      <w:i/>
+                      <w:sz w:val="20"/>
+                      <w:szCs w:val="20"/>
+                    </w:rPr>
+                  </m:ctrlPr>
+                </m:sSupPr>
+                <m:e>
+                  <m:r>
+                    <w:rPr>
+                      <w:rFonts w:ascii="Cambria Math" w:hAnsi="Cambria Math"/>
+                      <w:sz w:val="20"/>
+                      <w:szCs w:val="20"/>
+                    </w:rPr>
+                    <m:t>10s</m:t>
+                  </m:r>
+                </m:e>
+                <m:sup>
+                  <m:r>
+                    <w:rPr>
+                      <w:rFonts w:ascii="Cambria Math" w:hAnsi="Cambria Math"/>
+                      <w:sz w:val="20"/>
+                      <w:szCs w:val="20"/>
+                    </w:rPr>
+                    <m:t>2</m:t>
+                  </m:r>
+                </m:sup>
+              </m:sSup>
+              <m:r>
+                <w:rPr>
+                  <w:rFonts w:ascii="Cambria Math" w:hAnsi="Cambria Math"/>
+                  <w:sz w:val="20"/>
+                  <w:szCs w:val="20"/>
+                </w:rPr>
+                <m:t>+90</m:t>
+              </m:r>
+              <m:r>
+                <w:rPr>
+                  <w:rFonts w:ascii="Cambria Math" w:hAnsi="Cambria Math"/>
+                  <w:sz w:val="20"/>
+                  <w:szCs w:val="20"/>
+                </w:rPr>
+                <m:t>+s+6</m:t>
+              </m:r>
+            </m:den>
+          </m:f>
+          <m:r>
+            <w:rPr>
+              <w:rFonts w:ascii="Cambria Math" w:hAnsi="Cambria Math"/>
+              <w:sz w:val="20"/>
+              <w:szCs w:val="20"/>
+            </w:rPr>
+            <m:t>=</m:t>
+          </m:r>
+          <m:f>
+            <m:fPr>
+              <m:ctrlPr>
+                <w:rPr>
+                  <w:rFonts w:ascii="Cambria Math" w:hAnsi="Cambria Math"/>
+                  <w:i/>
+                  <w:sz w:val="20"/>
+                  <w:szCs w:val="20"/>
+                </w:rPr>
+              </m:ctrlPr>
+            </m:fPr>
+            <m:num>
+              <m:r>
+                <w:rPr>
+                  <w:rFonts w:ascii="Cambria Math" w:hAnsi="Cambria Math"/>
+                  <w:sz w:val="20"/>
+                  <w:szCs w:val="20"/>
+                </w:rPr>
+                <m:t>1</m:t>
+              </m:r>
+            </m:num>
+            <m:den>
+              <m:sSup>
+                <m:sSupPr>
+                  <m:ctrlPr>
+                    <w:rPr>
+                      <w:rFonts w:ascii="Cambria Math" w:hAnsi="Cambria Math"/>
+                      <w:i/>
+                      <w:color w:val="FF0000"/>
+                      <w:sz w:val="20"/>
+                      <w:szCs w:val="20"/>
+                    </w:rPr>
+                  </m:ctrlPr>
+                </m:sSupPr>
+                <m:e>
+                  <m:r>
+                    <w:rPr>
+                      <w:rFonts w:ascii="Cambria Math" w:hAnsi="Cambria Math"/>
+                      <w:color w:val="FF0000"/>
+                      <w:sz w:val="20"/>
+                      <w:szCs w:val="20"/>
+                    </w:rPr>
+                    <m:t>s</m:t>
+                  </m:r>
+                </m:e>
+                <m:sup>
+                  <m:r>
+                    <w:rPr>
+                      <w:rFonts w:ascii="Cambria Math" w:hAnsi="Cambria Math"/>
+                      <w:color w:val="FF0000"/>
+                      <w:sz w:val="20"/>
+                      <w:szCs w:val="20"/>
+                    </w:rPr>
+                    <m:t>4</m:t>
+                  </m:r>
+                </m:sup>
+              </m:sSup>
+              <m:r>
+                <w:rPr>
+                  <w:rFonts w:ascii="Cambria Math" w:hAnsi="Cambria Math"/>
+                  <w:sz w:val="20"/>
+                  <w:szCs w:val="20"/>
+                </w:rPr>
+                <m:t>+</m:t>
+              </m:r>
+              <m:r>
+                <w:rPr>
+                  <w:rFonts w:ascii="Cambria Math" w:hAnsi="Cambria Math"/>
+                  <w:color w:val="FF0000"/>
+                  <w:sz w:val="20"/>
+                  <w:szCs w:val="20"/>
+                </w:rPr>
+                <m:t>9</m:t>
+              </m:r>
+              <m:sSup>
+                <m:sSupPr>
+                  <m:ctrlPr>
+                    <w:rPr>
+                      <w:rFonts w:ascii="Cambria Math" w:hAnsi="Cambria Math"/>
+                      <w:i/>
+                      <w:color w:val="FF0000"/>
+                      <w:sz w:val="20"/>
+                      <w:szCs w:val="20"/>
+                    </w:rPr>
+                  </m:ctrlPr>
+                </m:sSupPr>
+                <m:e>
+                  <m:r>
+                    <w:rPr>
+                      <w:rFonts w:ascii="Cambria Math" w:hAnsi="Cambria Math"/>
+                      <w:color w:val="FF0000"/>
+                      <w:sz w:val="20"/>
+                      <w:szCs w:val="20"/>
+                    </w:rPr>
+                    <m:t>s</m:t>
+                  </m:r>
+                </m:e>
+                <m:sup>
+                  <m:r>
+                    <w:rPr>
+                      <w:rFonts w:ascii="Cambria Math" w:hAnsi="Cambria Math"/>
+                      <w:color w:val="FF0000"/>
+                      <w:sz w:val="20"/>
+                      <w:szCs w:val="20"/>
+                    </w:rPr>
+                    <m:t>2</m:t>
+                  </m:r>
+                </m:sup>
+              </m:sSup>
+              <m:r>
+                <w:rPr>
+                  <w:rFonts w:ascii="Cambria Math" w:hAnsi="Cambria Math"/>
+                  <w:sz w:val="20"/>
+                  <w:szCs w:val="20"/>
+                </w:rPr>
+                <m:t>+</m:t>
+              </m:r>
+              <m:r>
+                <w:rPr>
+                  <w:rFonts w:ascii="Cambria Math" w:hAnsi="Cambria Math"/>
+                  <w:color w:val="FF0000"/>
+                  <w:sz w:val="20"/>
+                  <w:szCs w:val="20"/>
+                </w:rPr>
+                <m:t>12s</m:t>
+              </m:r>
+              <m:r>
+                <w:rPr>
+                  <w:rFonts w:ascii="Cambria Math" w:hAnsi="Cambria Math"/>
+                  <w:sz w:val="20"/>
+                  <w:szCs w:val="20"/>
+                </w:rPr>
+                <m:t>+</m:t>
+              </m:r>
+              <m:sSup>
+                <m:sSupPr>
+                  <m:ctrlPr>
+                    <w:rPr>
+                      <w:rFonts w:ascii="Cambria Math" w:hAnsi="Cambria Math"/>
+                      <w:i/>
+                      <w:color w:val="FF0000"/>
+                      <w:sz w:val="20"/>
+                      <w:szCs w:val="20"/>
+                    </w:rPr>
+                  </m:ctrlPr>
+                </m:sSupPr>
+                <m:e>
+                  <m:r>
+                    <w:rPr>
+                      <w:rFonts w:ascii="Cambria Math" w:hAnsi="Cambria Math"/>
+                      <w:color w:val="FF0000"/>
+                      <w:sz w:val="20"/>
+                      <w:szCs w:val="20"/>
+                    </w:rPr>
+                    <m:t>4</m:t>
+                  </m:r>
+                  <m:r>
+                    <w:rPr>
+                      <w:rFonts w:ascii="Cambria Math" w:hAnsi="Cambria Math"/>
+                      <w:color w:val="FF0000"/>
+                      <w:sz w:val="20"/>
+                      <w:szCs w:val="20"/>
+                    </w:rPr>
+                    <m:t>s</m:t>
+                  </m:r>
+                </m:e>
+                <m:sup>
+                  <m:r>
+                    <w:rPr>
+                      <w:rFonts w:ascii="Cambria Math" w:hAnsi="Cambria Math"/>
+                      <w:color w:val="FF0000"/>
+                      <w:sz w:val="20"/>
+                      <w:szCs w:val="20"/>
+                    </w:rPr>
+                    <m:t>3</m:t>
+                  </m:r>
+                </m:sup>
+              </m:sSup>
+              <m:r>
+                <w:rPr>
+                  <w:rFonts w:ascii="Cambria Math" w:hAnsi="Cambria Math"/>
+                  <w:sz w:val="20"/>
+                  <w:szCs w:val="20"/>
+                </w:rPr>
+                <m:t>+</m:t>
+              </m:r>
+              <m:r>
+                <w:rPr>
+                  <w:rFonts w:ascii="Cambria Math" w:hAnsi="Cambria Math"/>
+                  <w:color w:val="FF0000"/>
+                  <w:sz w:val="20"/>
+                  <w:szCs w:val="20"/>
+                </w:rPr>
+                <m:t>36</m:t>
+              </m:r>
+              <m:r>
+                <w:rPr>
+                  <w:rFonts w:ascii="Cambria Math" w:hAnsi="Cambria Math"/>
+                  <w:color w:val="FF0000"/>
+                  <w:sz w:val="20"/>
+                  <w:szCs w:val="20"/>
+                </w:rPr>
+                <m:t>s</m:t>
+              </m:r>
+              <m:r>
+                <w:rPr>
+                  <w:rFonts w:ascii="Cambria Math" w:hAnsi="Cambria Math"/>
+                  <w:sz w:val="20"/>
+                  <w:szCs w:val="20"/>
+                </w:rPr>
+                <m:t>+</m:t>
+              </m:r>
+              <m:r>
+                <w:rPr>
+                  <w:rFonts w:ascii="Cambria Math" w:hAnsi="Cambria Math"/>
+                  <w:sz w:val="20"/>
+                  <w:szCs w:val="20"/>
+                </w:rPr>
+                <m:t>48</m:t>
+              </m:r>
+              <m:r>
+                <w:rPr>
+                  <w:rFonts w:ascii="Cambria Math" w:hAnsi="Cambria Math"/>
+                  <w:sz w:val="20"/>
+                  <w:szCs w:val="20"/>
+                </w:rPr>
+                <m:t>+</m:t>
+              </m:r>
+              <m:sSup>
+                <m:sSupPr>
+                  <m:ctrlPr>
+                    <w:rPr>
+                      <w:rFonts w:ascii="Cambria Math" w:hAnsi="Cambria Math"/>
+                      <w:i/>
+                      <w:color w:val="FF0000"/>
+                      <w:sz w:val="20"/>
+                      <w:szCs w:val="20"/>
+                    </w:rPr>
+                  </m:ctrlPr>
+                </m:sSupPr>
+                <m:e>
+                  <m:r>
+                    <w:rPr>
+                      <w:rFonts w:ascii="Cambria Math" w:hAnsi="Cambria Math"/>
+                      <w:color w:val="FF0000"/>
+                      <w:sz w:val="20"/>
+                      <w:szCs w:val="20"/>
+                    </w:rPr>
+                    <m:t>10s</m:t>
+                  </m:r>
+                </m:e>
+                <m:sup>
+                  <m:r>
+                    <w:rPr>
+                      <w:rFonts w:ascii="Cambria Math" w:hAnsi="Cambria Math"/>
+                      <w:color w:val="FF0000"/>
+                      <w:sz w:val="20"/>
+                      <w:szCs w:val="20"/>
+                    </w:rPr>
+                    <m:t>2</m:t>
+                  </m:r>
+                </m:sup>
+              </m:sSup>
+              <m:r>
+                <w:rPr>
+                  <w:rFonts w:ascii="Cambria Math" w:hAnsi="Cambria Math"/>
+                  <w:sz w:val="20"/>
+                  <w:szCs w:val="20"/>
+                </w:rPr>
+                <m:t>+9</m:t>
+              </m:r>
+              <m:r>
+                <w:rPr>
+                  <w:rFonts w:ascii="Cambria Math" w:hAnsi="Cambria Math"/>
+                  <w:sz w:val="20"/>
+                  <w:szCs w:val="20"/>
+                </w:rPr>
+                <m:t>6</m:t>
+              </m:r>
+              <m:r>
+                <w:rPr>
+                  <w:rFonts w:ascii="Cambria Math" w:hAnsi="Cambria Math"/>
+                  <w:sz w:val="20"/>
+                  <w:szCs w:val="20"/>
+                </w:rPr>
+                <m:t>+</m:t>
+              </m:r>
+              <m:r>
+                <w:rPr>
+                  <w:rFonts w:ascii="Cambria Math" w:hAnsi="Cambria Math"/>
+                  <w:color w:val="FF0000"/>
+                  <w:sz w:val="20"/>
+                  <w:szCs w:val="20"/>
+                </w:rPr>
+                <m:t>s</m:t>
+              </m:r>
+            </m:den>
+          </m:f>
+        </m:oMath>
+      </m:oMathPara>
+    </w:p>
+    <w:p>
+      <w:pPr>
+        <w:rPr>
+          <w:rFonts w:eastAsiaTheme="minorEastAsia"/>
           <w:b/>
           <w:bCs/>
         </w:rPr>
@@ -8141,6 +10418,7 @@
         <w:rPr>
           <w:noProof/>
         </w:rPr>
+        <w:lastRenderedPageBreak/>
         <w:drawing>
           <wp:inline distT="0" distB="0" distL="0" distR="0" wp14:anchorId="1DBFB655" wp14:editId="5EC2A86E">
             <wp:extent cx="3971925" cy="1352550"/>
@@ -8448,7 +10726,6 @@
         <w:rPr>
           <w:noProof/>
         </w:rPr>
-        <w:lastRenderedPageBreak/>
         <w:drawing>
           <wp:inline distT="0" distB="0" distL="0" distR="0" wp14:anchorId="418F2EC5" wp14:editId="269F8470">
             <wp:extent cx="2522220" cy="1821180"/>
@@ -9754,7 +12031,6 @@
               <w:rFonts w:ascii="Cambria Math" w:hAnsi="Cambria Math"/>
               <w:lang w:val="es-CO"/>
             </w:rPr>
-            <w:lastRenderedPageBreak/>
             <m:t>y</m:t>
           </m:r>
           <m:d>
@@ -12201,8 +14477,7 @@
         <w:jc w:val="both"/>
         <w:rPr>
           <w:rFonts w:eastAsiaTheme="minorEastAsia"/>
-          <w:iCs/>
-          <w:lang w:val="es-CO"/>
+          <w:b/>
         </w:rPr>
       </w:pPr>
       <m:oMathPara>
@@ -12264,6 +14539,55 @@
     </w:p>
     <w:p>
       <w:pPr>
+        <w:jc w:val="both"/>
+        <w:rPr>
+          <w:rFonts w:eastAsiaTheme="minorEastAsia"/>
+          <w:iCs/>
+          <w:lang w:val="es-CO"/>
+        </w:rPr>
+      </w:pPr>
+      <w:r>
+        <w:rPr>
+          <w:rFonts w:eastAsiaTheme="minorEastAsia"/>
+          <w:b/>
+        </w:rPr>
+        <w:t>-------</w:t>
+      </w:r>
+      <w:proofErr w:type="spellStart"/>
+      <w:r>
+        <w:rPr>
+          <w:rFonts w:eastAsiaTheme="minorEastAsia"/>
+          <w:b/>
+        </w:rPr>
+        <w:t>vamos</w:t>
+      </w:r>
+      <w:proofErr w:type="spellEnd"/>
+      <w:r>
+        <w:rPr>
+          <w:rFonts w:eastAsiaTheme="minorEastAsia"/>
+          <w:b/>
+        </w:rPr>
+        <w:t xml:space="preserve"> </w:t>
+      </w:r>
+      <w:proofErr w:type="spellStart"/>
+      <w:r>
+        <w:rPr>
+          <w:rFonts w:eastAsiaTheme="minorEastAsia"/>
+          <w:b/>
+        </w:rPr>
+        <w:t>aquí</w:t>
+      </w:r>
+      <w:proofErr w:type="spellEnd"/>
+      <w:r>
+        <w:rPr>
+          <w:rFonts w:eastAsiaTheme="minorEastAsia"/>
+          <w:b/>
+        </w:rPr>
+        <w:t>-------------</w:t>
+      </w:r>
+    </w:p>
+    <w:p>
+      <w:pPr>
         <w:tabs>
           <w:tab w:val="left" w:pos="7680"/>
         </w:tabs>
@@ -12277,6 +14601,7 @@
           <w:rFonts w:eastAsiaTheme="minorEastAsia"/>
           <w:noProof/>
         </w:rPr>
+        <w:lastRenderedPageBreak/>
         <w:drawing>
           <wp:inline distT="0" distB="0" distL="0" distR="0" wp14:anchorId="52B888D1" wp14:editId="310B653E">
             <wp:extent cx="3172326" cy="1226972"/>
@@ -12417,7 +14742,6 @@
           <w:rFonts w:eastAsiaTheme="minorEastAsia"/>
           <w:lang w:val="es-CO"/>
         </w:rPr>
-        <w:lastRenderedPageBreak/>
         <w:t>Se pueden estudiar de la misma forma sistemas vari</w:t>
       </w:r>
       <w:r>
@@ -12521,7 +14845,7 @@
           <w:bCs/>
           <w:lang w:val="es-CO"/>
         </w:rPr>
-        <w:t>Ejemplos G2:</w:t>
+        <w:t>Ejemplos :</w:t>
       </w:r>
     </w:p>
     <w:p>
@@ -13455,11 +15779,33 @@
           <w:rFonts w:eastAsiaTheme="minorEastAsia"/>
         </w:rPr>
       </w:pPr>
+      <w:proofErr w:type="spellStart"/>
       <w:r>
         <w:rPr>
           <w:rFonts w:eastAsiaTheme="minorEastAsia"/>
         </w:rPr>
-        <w:t>Seleccionar los estados:</w:t>
+        <w:t>Seleccionar</w:t>
+      </w:r>
+      <w:proofErr w:type="spellEnd"/>
+      <w:r>
+        <w:rPr>
+          <w:rFonts w:eastAsiaTheme="minorEastAsia"/>
+        </w:rPr>
+        <w:t xml:space="preserve"> los </w:t>
+      </w:r>
+      <w:proofErr w:type="spellStart"/>
+      <w:r>
+        <w:rPr>
+          <w:rFonts w:eastAsiaTheme="minorEastAsia"/>
+        </w:rPr>
+        <w:t>estados</w:t>
+      </w:r>
+      <w:proofErr w:type="spellEnd"/>
+      <w:r>
+        <w:rPr>
+          <w:rFonts w:eastAsiaTheme="minorEastAsia"/>
+        </w:rPr>
+        <w:t>:</w:t>
       </w:r>
     </w:p>
     <w:p>
@@ -13905,11 +16251,19 @@
           <w:rFonts w:eastAsiaTheme="minorEastAsia"/>
         </w:rPr>
       </w:pPr>
+      <w:proofErr w:type="spellStart"/>
       <w:r>
         <w:rPr>
           <w:rFonts w:eastAsiaTheme="minorEastAsia"/>
         </w:rPr>
-        <w:t>Seleccionar las entradas:</w:t>
+        <w:t>Seleccionar</w:t>
+      </w:r>
+      <w:proofErr w:type="spellEnd"/>
+      <w:r>
+        <w:rPr>
+          <w:rFonts w:eastAsiaTheme="minorEastAsia"/>
+        </w:rPr>
+        <w:t xml:space="preserve"> las entradas:</w:t>
       </w:r>
     </w:p>
     <w:p>
@@ -13942,7 +16296,21 @@
         <w:rPr>
           <w:rFonts w:eastAsiaTheme="minorEastAsia"/>
         </w:rPr>
-        <w:t>La salida:</w:t>
+        <w:t xml:space="preserve">La </w:t>
+      </w:r>
+      <w:proofErr w:type="spellStart"/>
+      <w:r>
+        <w:rPr>
+          <w:rFonts w:eastAsiaTheme="minorEastAsia"/>
+        </w:rPr>
+        <w:t>salida</w:t>
+      </w:r>
+      <w:proofErr w:type="spellEnd"/>
+      <w:r>
+        <w:rPr>
+          <w:rFonts w:eastAsiaTheme="minorEastAsia"/>
+        </w:rPr>
+        <w:t>:</w:t>
       </w:r>
     </w:p>
     <w:p>
@@ -14045,11 +16413,33 @@
           <w:rFonts w:eastAsiaTheme="minorEastAsia"/>
         </w:rPr>
       </w:pPr>
+      <w:proofErr w:type="spellStart"/>
       <w:r>
         <w:rPr>
           <w:rFonts w:eastAsiaTheme="minorEastAsia"/>
         </w:rPr>
-        <w:t>Derivar los estados:</w:t>
+        <w:t>Derivar</w:t>
+      </w:r>
+      <w:proofErr w:type="spellEnd"/>
+      <w:r>
+        <w:rPr>
+          <w:rFonts w:eastAsiaTheme="minorEastAsia"/>
+        </w:rPr>
+        <w:t xml:space="preserve"> los </w:t>
+      </w:r>
+      <w:proofErr w:type="spellStart"/>
+      <w:r>
+        <w:rPr>
+          <w:rFonts w:eastAsiaTheme="minorEastAsia"/>
+        </w:rPr>
+        <w:t>estados</w:t>
+      </w:r>
+      <w:proofErr w:type="spellEnd"/>
+      <w:r>
+        <w:rPr>
+          <w:rFonts w:eastAsiaTheme="minorEastAsia"/>
+        </w:rPr>
+        <w:t>:</w:t>
       </w:r>
     </w:p>
     <w:p>
@@ -17044,13 +19434,23 @@
           <w:bCs/>
         </w:rPr>
       </w:pPr>
+      <w:proofErr w:type="spellStart"/>
       <w:r>
         <w:rPr>
           <w:rFonts w:eastAsiaTheme="minorEastAsia"/>
           <w:b/>
           <w:bCs/>
         </w:rPr>
-        <w:t>Repaso:</w:t>
+        <w:t>Repaso</w:t>
+      </w:r>
+      <w:proofErr w:type="spellEnd"/>
+      <w:r>
+        <w:rPr>
+          <w:rFonts w:eastAsiaTheme="minorEastAsia"/>
+          <w:b/>
+          <w:bCs/>
+        </w:rPr>
+        <w:t>:</w:t>
       </w:r>
     </w:p>
     <w:p>
@@ -17906,11 +20306,33 @@
           <w:rFonts w:eastAsiaTheme="minorEastAsia"/>
         </w:rPr>
       </w:pPr>
+      <w:proofErr w:type="spellStart"/>
       <w:r>
         <w:rPr>
           <w:rFonts w:eastAsiaTheme="minorEastAsia"/>
         </w:rPr>
-        <w:t>Seleccionar los estados:</w:t>
+        <w:t>Seleccionar</w:t>
+      </w:r>
+      <w:proofErr w:type="spellEnd"/>
+      <w:r>
+        <w:rPr>
+          <w:rFonts w:eastAsiaTheme="minorEastAsia"/>
+        </w:rPr>
+        <w:t xml:space="preserve"> los </w:t>
+      </w:r>
+      <w:proofErr w:type="spellStart"/>
+      <w:r>
+        <w:rPr>
+          <w:rFonts w:eastAsiaTheme="minorEastAsia"/>
+        </w:rPr>
+        <w:t>estados</w:t>
+      </w:r>
+      <w:proofErr w:type="spellEnd"/>
+      <w:r>
+        <w:rPr>
+          <w:rFonts w:eastAsiaTheme="minorEastAsia"/>
+        </w:rPr>
+        <w:t>:</w:t>
       </w:r>
     </w:p>
     <w:p>
@@ -18072,11 +20494,19 @@
           <w:rFonts w:eastAsiaTheme="minorEastAsia"/>
         </w:rPr>
       </w:pPr>
+      <w:proofErr w:type="spellStart"/>
       <w:r>
         <w:rPr>
           <w:rFonts w:eastAsiaTheme="minorEastAsia"/>
         </w:rPr>
-        <w:t>Seleccionar las entradas:</w:t>
+        <w:t>Seleccionar</w:t>
+      </w:r>
+      <w:proofErr w:type="spellEnd"/>
+      <w:r>
+        <w:rPr>
+          <w:rFonts w:eastAsiaTheme="minorEastAsia"/>
+        </w:rPr>
+        <w:t xml:space="preserve"> las entradas:</w:t>
       </w:r>
     </w:p>
     <w:p>
@@ -18106,7 +20536,21 @@
         <w:rPr>
           <w:rFonts w:eastAsiaTheme="minorEastAsia"/>
         </w:rPr>
-        <w:t>La salida:</w:t>
+        <w:t xml:space="preserve">La </w:t>
+      </w:r>
+      <w:proofErr w:type="spellStart"/>
+      <w:r>
+        <w:rPr>
+          <w:rFonts w:eastAsiaTheme="minorEastAsia"/>
+        </w:rPr>
+        <w:t>salida</w:t>
+      </w:r>
+      <w:proofErr w:type="spellEnd"/>
+      <w:r>
+        <w:rPr>
+          <w:rFonts w:eastAsiaTheme="minorEastAsia"/>
+        </w:rPr>
+        <w:t>:</w:t>
       </w:r>
     </w:p>
     <w:p>
@@ -18215,11 +20659,33 @@
           <w:rFonts w:eastAsiaTheme="minorEastAsia"/>
         </w:rPr>
       </w:pPr>
+      <w:proofErr w:type="spellStart"/>
       <w:r>
         <w:rPr>
           <w:rFonts w:eastAsiaTheme="minorEastAsia"/>
         </w:rPr>
-        <w:t>Derivar los estados:</w:t>
+        <w:t>Derivar</w:t>
+      </w:r>
+      <w:proofErr w:type="spellEnd"/>
+      <w:r>
+        <w:rPr>
+          <w:rFonts w:eastAsiaTheme="minorEastAsia"/>
+        </w:rPr>
+        <w:t xml:space="preserve"> los </w:t>
+      </w:r>
+      <w:proofErr w:type="spellStart"/>
+      <w:r>
+        <w:rPr>
+          <w:rFonts w:eastAsiaTheme="minorEastAsia"/>
+        </w:rPr>
+        <w:t>estados</w:t>
+      </w:r>
+      <w:proofErr w:type="spellEnd"/>
+      <w:r>
+        <w:rPr>
+          <w:rFonts w:eastAsiaTheme="minorEastAsia"/>
+        </w:rPr>
+        <w:t>:</w:t>
       </w:r>
     </w:p>
     <w:p>

</xml_diff>